<commit_message>
Updated Template for Tutorials
</commit_message>
<xml_diff>
--- a/DOCUMENTS/TUTORIALS_SETUP/TUT_Template.docx
+++ b/DOCUMENTS/TUTORIALS_SETUP/TUT_Template.docx
@@ -10,6 +10,8 @@
           <w:lang w:val="en-US" w:eastAsia="de-DE"/>
         </w:rPr>
       </w:pPr>
+      <w:bookmarkStart w:id="0" w:name="_GoBack"/>
+      <w:bookmarkEnd w:id="0"/>
       <w:r>
         <w:rPr>
           <w:rFonts w:eastAsia="Times New Roman"/>
@@ -293,7 +295,7 @@
           <w:lang w:val="en-US" w:eastAsia="de-DE"/>
         </w:rPr>
       </w:pPr>
-      <w:bookmarkStart w:id="0" w:name="_Toc530734171"/>
+      <w:bookmarkStart w:id="1" w:name="_Toc530734171"/>
       <w:r>
         <w:rPr>
           <w:rFonts w:eastAsia="Times New Roman"/>
@@ -302,7 +304,7 @@
         <w:lastRenderedPageBreak/>
         <w:t>Table of Content</w:t>
       </w:r>
-      <w:bookmarkEnd w:id="0"/>
+      <w:bookmarkEnd w:id="1"/>
     </w:p>
     <w:sdt>
       <w:sdtPr>
@@ -1942,7 +1944,7 @@
           <w:lang w:eastAsia="de-DE"/>
         </w:rPr>
       </w:pPr>
-      <w:bookmarkStart w:id="1" w:name="_Toc530734172"/>
+      <w:bookmarkStart w:id="2" w:name="_Toc530734172"/>
       <w:r>
         <w:rPr>
           <w:rFonts w:eastAsia="Times New Roman"/>
@@ -1951,7 +1953,7 @@
         <w:lastRenderedPageBreak/>
         <w:t>Motivation</w:t>
       </w:r>
-      <w:bookmarkEnd w:id="1"/>
+      <w:bookmarkEnd w:id="2"/>
     </w:p>
     <w:p>
       <w:pPr>
@@ -2180,7 +2182,7 @@
           <w:lang w:val="en-US"/>
         </w:rPr>
       </w:pPr>
-      <w:bookmarkStart w:id="2" w:name="_Toc530734173"/>
+      <w:bookmarkStart w:id="3" w:name="_Toc530734173"/>
       <w:r>
         <w:rPr>
           <w:rStyle w:val="berschrift2Zchn"/>
@@ -2188,7 +2190,7 @@
         </w:rPr>
         <w:t>Goals</w:t>
       </w:r>
-      <w:bookmarkEnd w:id="2"/>
+      <w:bookmarkEnd w:id="3"/>
       <w:r>
         <w:rPr>
           <w:rFonts w:ascii="inherit" w:eastAsia="Times New Roman" w:hAnsi="inherit" w:cs="Times New Roman"/>
@@ -2277,7 +2279,7 @@
           <w:lang w:val="en-US" w:eastAsia="de-DE"/>
         </w:rPr>
       </w:pPr>
-      <w:bookmarkStart w:id="3" w:name="_Toc530734174"/>
+      <w:bookmarkStart w:id="4" w:name="_Toc530734174"/>
       <w:r>
         <w:rPr>
           <w:rStyle w:val="berschrift2Zchn"/>
@@ -2285,7 +2287,7 @@
         </w:rPr>
         <w:t>Outline</w:t>
       </w:r>
-      <w:bookmarkEnd w:id="3"/>
+      <w:bookmarkEnd w:id="4"/>
     </w:p>
     <w:p>
       <w:pPr>
@@ -2450,7 +2452,7 @@
           <w:lang w:val="en-US" w:eastAsia="de-DE"/>
         </w:rPr>
       </w:pPr>
-      <w:bookmarkStart w:id="4" w:name="_Toc530734175"/>
+      <w:bookmarkStart w:id="5" w:name="_Toc530734175"/>
       <w:r>
         <w:rPr>
           <w:rFonts w:eastAsia="Times New Roman"/>
@@ -2486,7 +2488,7 @@
         </w:rPr>
         <w:t>)</w:t>
       </w:r>
-      <w:bookmarkEnd w:id="4"/>
+      <w:bookmarkEnd w:id="5"/>
     </w:p>
     <w:p>
       <w:pPr>
@@ -2520,7 +2522,7 @@
           <w:lang w:val="en-US" w:eastAsia="de-DE"/>
         </w:rPr>
       </w:pPr>
-      <w:bookmarkStart w:id="5" w:name="_Toc530734176"/>
+      <w:bookmarkStart w:id="6" w:name="_Toc530734176"/>
       <w:r>
         <w:rPr>
           <w:rFonts w:eastAsia="Times New Roman"/>
@@ -2528,7 +2530,7 @@
         </w:rPr>
         <w:t>Full Setup</w:t>
       </w:r>
-      <w:bookmarkEnd w:id="5"/>
+      <w:bookmarkEnd w:id="6"/>
     </w:p>
     <w:p>
       <w:pPr>
@@ -2700,15 +2702,14 @@
           <w:lang w:eastAsia="de-DE"/>
         </w:rPr>
       </w:pPr>
-      <w:bookmarkStart w:id="6" w:name="_Toc530734177"/>
+      <w:bookmarkStart w:id="7" w:name="_Toc530734177"/>
       <w:r>
         <w:rPr>
           <w:lang w:eastAsia="de-DE"/>
         </w:rPr>
-        <w:lastRenderedPageBreak/>
         <w:t>Bill of Materials</w:t>
       </w:r>
-      <w:bookmarkEnd w:id="6"/>
+      <w:bookmarkEnd w:id="7"/>
     </w:p>
     <w:tbl>
       <w:tblPr>
@@ -2737,13 +2738,11 @@
             <w:pPr>
               <w:keepNext/>
               <w:rPr>
-                <w:sz w:val="20"/>
                 <w:lang w:eastAsia="de-DE"/>
               </w:rPr>
             </w:pPr>
             <w:r>
               <w:rPr>
-                <w:sz w:val="20"/>
                 <w:lang w:eastAsia="de-DE"/>
               </w:rPr>
               <w:t>Quantity</w:t>
@@ -2760,13 +2759,11 @@
               <w:ind w:left="360"/>
               <w:cnfStyle w:val="100000000000" w:firstRow="1" w:lastRow="0" w:firstColumn="0" w:lastColumn="0" w:oddVBand="0" w:evenVBand="0" w:oddHBand="0" w:evenHBand="0" w:firstRowFirstColumn="0" w:firstRowLastColumn="0" w:lastRowFirstColumn="0" w:lastRowLastColumn="0"/>
               <w:rPr>
-                <w:sz w:val="20"/>
                 <w:lang w:eastAsia="de-DE"/>
               </w:rPr>
             </w:pPr>
             <w:r>
               <w:rPr>
-                <w:sz w:val="20"/>
                 <w:lang w:eastAsia="de-DE"/>
               </w:rPr>
               <w:t>Description/Name</w:t>
@@ -2783,14 +2780,12 @@
               <w:cnfStyle w:val="100000000000" w:firstRow="1" w:lastRow="0" w:firstColumn="0" w:lastColumn="0" w:oddVBand="0" w:evenVBand="0" w:oddHBand="0" w:evenHBand="0" w:firstRowFirstColumn="0" w:firstRowLastColumn="0" w:lastRowFirstColumn="0" w:lastRowLastColumn="0"/>
               <w:rPr>
                 <w:noProof/>
-                <w:sz w:val="20"/>
                 <w:lang w:val="en-US" w:eastAsia="de-DE"/>
               </w:rPr>
             </w:pPr>
             <w:r>
               <w:rPr>
                 <w:noProof/>
-                <w:sz w:val="20"/>
                 <w:lang w:val="en-US" w:eastAsia="de-DE"/>
               </w:rPr>
               <w:t>Image</w:t>
@@ -2807,14 +2802,12 @@
               <w:cnfStyle w:val="100000000000" w:firstRow="1" w:lastRow="0" w:firstColumn="0" w:lastColumn="0" w:oddVBand="0" w:evenVBand="0" w:oddHBand="0" w:evenHBand="0" w:firstRowFirstColumn="0" w:firstRowLastColumn="0" w:lastRowFirstColumn="0" w:lastRowLastColumn="0"/>
               <w:rPr>
                 <w:noProof/>
-                <w:sz w:val="20"/>
                 <w:lang w:val="en-US" w:eastAsia="de-DE"/>
               </w:rPr>
             </w:pPr>
             <w:r>
               <w:rPr>
                 <w:noProof/>
-                <w:sz w:val="20"/>
                 <w:lang w:val="en-US" w:eastAsia="de-DE"/>
               </w:rPr>
               <w:t>Price</w:t>
@@ -2835,13 +2828,11 @@
             <w:pPr>
               <w:keepNext/>
               <w:rPr>
-                <w:sz w:val="20"/>
                 <w:lang w:eastAsia="de-DE"/>
               </w:rPr>
             </w:pPr>
             <w:r>
               <w:rPr>
-                <w:sz w:val="20"/>
                 <w:lang w:eastAsia="de-DE"/>
               </w:rPr>
               <w:t>1</w:t>
@@ -2858,24 +2849,21 @@
               <w:ind w:left="360"/>
               <w:cnfStyle w:val="000000100000" w:firstRow="0" w:lastRow="0" w:firstColumn="0" w:lastColumn="0" w:oddVBand="0" w:evenVBand="0" w:oddHBand="1" w:evenHBand="0" w:firstRowFirstColumn="0" w:firstRowLastColumn="0" w:lastRowFirstColumn="0" w:lastRowLastColumn="0"/>
               <w:rPr>
-                <w:sz w:val="20"/>
                 <w:lang w:eastAsia="de-DE"/>
               </w:rPr>
             </w:pPr>
-            <w:bookmarkStart w:id="7" w:name="OLE_LINK1"/>
-            <w:bookmarkStart w:id="8" w:name="OLE_LINK2"/>
-            <w:r>
-              <w:rPr>
-                <w:sz w:val="20"/>
+            <w:bookmarkStart w:id="8" w:name="OLE_LINK1"/>
+            <w:bookmarkStart w:id="9" w:name="OLE_LINK2"/>
+            <w:r>
+              <w:rPr>
                 <w:lang w:eastAsia="de-DE"/>
               </w:rPr>
               <w:t>Grundplatte</w:t>
             </w:r>
-            <w:bookmarkEnd w:id="7"/>
             <w:bookmarkEnd w:id="8"/>
-            <w:r>
-              <w:rPr>
-                <w:sz w:val="20"/>
+            <w:bookmarkEnd w:id="9"/>
+            <w:r>
+              <w:rPr>
                 <w:lang w:eastAsia="de-DE"/>
               </w:rPr>
               <w:t xml:space="preserve"> (1x4)</w:t>
@@ -2891,7 +2879,6 @@
               <w:spacing w:after="0" w:line="240" w:lineRule="auto"/>
               <w:cnfStyle w:val="000000100000" w:firstRow="0" w:lastRow="0" w:firstColumn="0" w:lastColumn="0" w:oddVBand="0" w:evenVBand="0" w:oddHBand="1" w:evenHBand="0" w:firstRowFirstColumn="0" w:firstRowLastColumn="0" w:lastRowFirstColumn="0" w:lastRowLastColumn="0"/>
               <w:rPr>
-                <w:sz w:val="20"/>
                 <w:lang w:eastAsia="de-DE"/>
               </w:rPr>
             </w:pPr>
@@ -2899,7 +2886,6 @@
               <w:r>
                 <w:rPr>
                   <w:rStyle w:val="Hyperlink"/>
-                  <w:sz w:val="20"/>
                   <w:lang w:eastAsia="de-DE"/>
                 </w:rPr>
                 <w:t>https://github.com/bionanoimaging/UC2-GIT/blob/master/CAD/INLINE_HOLOGRAM/STL/INLINE_HOLOGRAM_00_Base_4x1_v0.stl</w:t>
@@ -2907,7 +2893,6 @@
             </w:hyperlink>
             <w:r>
               <w:rPr>
-                <w:sz w:val="20"/>
                 <w:lang w:eastAsia="de-DE"/>
               </w:rPr>
               <w:t xml:space="preserve"> </w:t>
@@ -2923,14 +2908,12 @@
               <w:keepNext/>
               <w:cnfStyle w:val="000000100000" w:firstRow="0" w:lastRow="0" w:firstColumn="0" w:lastColumn="0" w:oddVBand="0" w:evenVBand="0" w:oddHBand="1" w:evenHBand="0" w:firstRowFirstColumn="0" w:firstRowLastColumn="0" w:lastRowFirstColumn="0" w:lastRowLastColumn="0"/>
               <w:rPr>
-                <w:sz w:val="20"/>
                 <w:lang w:eastAsia="de-DE"/>
               </w:rPr>
             </w:pPr>
             <w:r>
               <w:rPr>
                 <w:noProof/>
-                <w:sz w:val="20"/>
                 <w:lang w:val="en-US" w:eastAsia="de-DE"/>
               </w:rPr>
               <w:drawing>
@@ -2994,22 +2977,20 @@
               <w:cnfStyle w:val="000000100000" w:firstRow="0" w:lastRow="0" w:firstColumn="0" w:lastColumn="0" w:oddVBand="0" w:evenVBand="0" w:oddHBand="1" w:evenHBand="0" w:firstRowFirstColumn="0" w:firstRowLastColumn="0" w:lastRowFirstColumn="0" w:lastRowLastColumn="0"/>
               <w:rPr>
                 <w:noProof/>
-                <w:sz w:val="20"/>
                 <w:lang w:val="en-US" w:eastAsia="de-DE"/>
               </w:rPr>
             </w:pPr>
-            <w:bookmarkStart w:id="9" w:name="OLE_LINK5"/>
-            <w:bookmarkStart w:id="10" w:name="OLE_LINK6"/>
-            <w:r>
-              <w:rPr>
-                <w:noProof/>
-                <w:sz w:val="20"/>
+            <w:bookmarkStart w:id="10" w:name="OLE_LINK5"/>
+            <w:bookmarkStart w:id="11" w:name="OLE_LINK6"/>
+            <w:r>
+              <w:rPr>
+                <w:noProof/>
                 <w:lang w:val="en-US" w:eastAsia="de-DE"/>
               </w:rPr>
               <w:t>1€</w:t>
             </w:r>
-            <w:bookmarkEnd w:id="9"/>
             <w:bookmarkEnd w:id="10"/>
+            <w:bookmarkEnd w:id="11"/>
           </w:p>
         </w:tc>
       </w:tr>
@@ -3023,13 +3004,11 @@
             <w:pPr>
               <w:keepNext/>
               <w:rPr>
-                <w:sz w:val="20"/>
                 <w:lang w:eastAsia="de-DE"/>
               </w:rPr>
             </w:pPr>
             <w:r>
               <w:rPr>
-                <w:sz w:val="20"/>
                 <w:lang w:eastAsia="de-DE"/>
               </w:rPr>
               <w:t>2</w:t>
@@ -3046,13 +3025,11 @@
               <w:ind w:left="360"/>
               <w:cnfStyle w:val="000000000000" w:firstRow="0" w:lastRow="0" w:firstColumn="0" w:lastColumn="0" w:oddVBand="0" w:evenVBand="0" w:oddHBand="0" w:evenHBand="0" w:firstRowFirstColumn="0" w:firstRowLastColumn="0" w:lastRowFirstColumn="0" w:lastRowLastColumn="0"/>
               <w:rPr>
-                <w:sz w:val="20"/>
                 <w:lang w:eastAsia="de-DE"/>
               </w:rPr>
             </w:pPr>
             <w:r>
               <w:rPr>
-                <w:sz w:val="20"/>
                 <w:lang w:eastAsia="de-DE"/>
               </w:rPr>
               <w:t>Cube (2x), 2 Teile</w:t>
@@ -3069,7 +3046,6 @@
               <w:spacing w:after="0" w:line="240" w:lineRule="auto"/>
               <w:cnfStyle w:val="000000000000" w:firstRow="0" w:lastRow="0" w:firstColumn="0" w:lastColumn="0" w:oddVBand="0" w:evenVBand="0" w:oddHBand="0" w:evenHBand="0" w:firstRowFirstColumn="0" w:firstRowLastColumn="0" w:lastRowFirstColumn="0" w:lastRowLastColumn="0"/>
               <w:rPr>
-                <w:sz w:val="20"/>
                 <w:lang w:eastAsia="de-DE"/>
               </w:rPr>
             </w:pPr>
@@ -3077,7 +3053,6 @@
               <w:r>
                 <w:rPr>
                   <w:rStyle w:val="Hyperlink"/>
-                  <w:sz w:val="20"/>
                   <w:lang w:eastAsia="de-DE"/>
                 </w:rPr>
                 <w:t>https://github.com/bionanoimaging/UC2-GIT/blob/master/CAD/INLINE_HOLOGRAM/STL/INLINE_HOLOGRAM_10_Cube_v0.stl</w:t>
@@ -3085,7 +3060,6 @@
             </w:hyperlink>
             <w:r>
               <w:rPr>
-                <w:sz w:val="20"/>
                 <w:lang w:eastAsia="de-DE"/>
               </w:rPr>
               <w:t xml:space="preserve"> </w:t>
@@ -3102,7 +3076,6 @@
               <w:spacing w:after="0" w:line="240" w:lineRule="auto"/>
               <w:cnfStyle w:val="000000000000" w:firstRow="0" w:lastRow="0" w:firstColumn="0" w:lastColumn="0" w:oddVBand="0" w:evenVBand="0" w:oddHBand="0" w:evenHBand="0" w:firstRowFirstColumn="0" w:firstRowLastColumn="0" w:lastRowFirstColumn="0" w:lastRowLastColumn="0"/>
               <w:rPr>
-                <w:sz w:val="20"/>
                 <w:lang w:eastAsia="de-DE"/>
               </w:rPr>
             </w:pPr>
@@ -3110,7 +3083,6 @@
               <w:r>
                 <w:rPr>
                   <w:rStyle w:val="Hyperlink"/>
-                  <w:sz w:val="20"/>
                   <w:lang w:eastAsia="de-DE"/>
                 </w:rPr>
                 <w:t>https://github.com/bionanoimaging/UC2-GIT/blob/master/CAD/INLINE_HOLOGRAM/STL/INLINE_HOLOGRAM_10_Lid_el_v0.stl</w:t>
@@ -3128,7 +3100,6 @@
               <w:spacing w:after="0" w:line="240" w:lineRule="auto"/>
               <w:cnfStyle w:val="000000000000" w:firstRow="0" w:lastRow="0" w:firstColumn="0" w:lastColumn="0" w:oddVBand="0" w:evenVBand="0" w:oddHBand="0" w:evenHBand="0" w:firstRowFirstColumn="0" w:firstRowLastColumn="0" w:lastRowFirstColumn="0" w:lastRowLastColumn="0"/>
               <w:rPr>
-                <w:sz w:val="20"/>
                 <w:lang w:eastAsia="de-DE"/>
               </w:rPr>
             </w:pPr>
@@ -3143,14 +3114,12 @@
               <w:keepNext/>
               <w:cnfStyle w:val="000000000000" w:firstRow="0" w:lastRow="0" w:firstColumn="0" w:lastColumn="0" w:oddVBand="0" w:evenVBand="0" w:oddHBand="0" w:evenHBand="0" w:firstRowFirstColumn="0" w:firstRowLastColumn="0" w:lastRowFirstColumn="0" w:lastRowLastColumn="0"/>
               <w:rPr>
-                <w:sz w:val="20"/>
                 <w:lang w:eastAsia="de-DE"/>
               </w:rPr>
             </w:pPr>
             <w:r>
               <w:rPr>
                 <w:noProof/>
-                <w:sz w:val="20"/>
                 <w:lang w:val="en-US" w:eastAsia="de-DE"/>
               </w:rPr>
               <w:drawing>
@@ -3214,14 +3183,12 @@
               <w:cnfStyle w:val="000000000000" w:firstRow="0" w:lastRow="0" w:firstColumn="0" w:lastColumn="0" w:oddVBand="0" w:evenVBand="0" w:oddHBand="0" w:evenHBand="0" w:firstRowFirstColumn="0" w:firstRowLastColumn="0" w:lastRowFirstColumn="0" w:lastRowLastColumn="0"/>
               <w:rPr>
                 <w:noProof/>
-                <w:sz w:val="20"/>
                 <w:lang w:val="en-US" w:eastAsia="de-DE"/>
               </w:rPr>
             </w:pPr>
             <w:r>
               <w:rPr>
                 <w:noProof/>
-                <w:sz w:val="20"/>
                 <w:lang w:val="en-US" w:eastAsia="de-DE"/>
               </w:rPr>
               <w:t>1€</w:t>
@@ -3242,13 +3209,11 @@
             <w:pPr>
               <w:keepNext/>
               <w:rPr>
-                <w:sz w:val="20"/>
                 <w:lang w:eastAsia="de-DE"/>
               </w:rPr>
             </w:pPr>
             <w:r>
               <w:rPr>
-                <w:sz w:val="20"/>
                 <w:lang w:eastAsia="de-DE"/>
               </w:rPr>
               <w:t>1</w:t>
@@ -3265,13 +3230,11 @@
               <w:ind w:left="360"/>
               <w:cnfStyle w:val="000000100000" w:firstRow="0" w:lastRow="0" w:firstColumn="0" w:lastColumn="0" w:oddVBand="0" w:evenVBand="0" w:oddHBand="1" w:evenHBand="0" w:firstRowFirstColumn="0" w:firstRowLastColumn="0" w:lastRowFirstColumn="0" w:lastRowLastColumn="0"/>
               <w:rPr>
-                <w:sz w:val="20"/>
                 <w:lang w:val="en-US" w:eastAsia="de-DE"/>
               </w:rPr>
             </w:pPr>
             <w:r>
               <w:rPr>
-                <w:sz w:val="20"/>
                 <w:lang w:val="en-US" w:eastAsia="de-DE"/>
               </w:rPr>
               <w:t>LED (Royal blue, i.e. 1W-3W, Star PCB attached)</w:t>
@@ -3283,7 +3246,6 @@
               <w:ind w:left="360"/>
               <w:cnfStyle w:val="000000100000" w:firstRow="0" w:lastRow="0" w:firstColumn="0" w:lastColumn="0" w:oddVBand="0" w:evenVBand="0" w:oddHBand="1" w:evenHBand="0" w:firstRowFirstColumn="0" w:firstRowLastColumn="0" w:lastRowFirstColumn="0" w:lastRowLastColumn="0"/>
               <w:rPr>
-                <w:sz w:val="20"/>
                 <w:lang w:val="en-US" w:eastAsia="de-DE"/>
               </w:rPr>
             </w:pPr>
@@ -3299,7 +3261,6 @@
               <w:spacing w:after="0" w:line="240" w:lineRule="auto"/>
               <w:cnfStyle w:val="000000100000" w:firstRow="0" w:lastRow="0" w:firstColumn="0" w:lastColumn="0" w:oddVBand="0" w:evenVBand="0" w:oddHBand="1" w:evenHBand="0" w:firstRowFirstColumn="0" w:firstRowLastColumn="0" w:lastRowFirstColumn="0" w:lastRowLastColumn="0"/>
               <w:rPr>
-                <w:sz w:val="20"/>
                 <w:lang w:val="en-US" w:eastAsia="de-DE"/>
               </w:rPr>
             </w:pPr>
@@ -3307,7 +3268,6 @@
               <w:r>
                 <w:rPr>
                   <w:rStyle w:val="Hyperlink"/>
-                  <w:sz w:val="20"/>
                   <w:lang w:val="en-US" w:eastAsia="de-DE"/>
                 </w:rPr>
                 <w:t>https://www.amazon.com/Led-World-Extreme-Royal-445-450nm/dp/B00MNB4LJU</w:t>
@@ -3315,7 +3275,6 @@
             </w:hyperlink>
             <w:r>
               <w:rPr>
-                <w:sz w:val="20"/>
                 <w:lang w:val="en-US" w:eastAsia="de-DE"/>
               </w:rPr>
               <w:t xml:space="preserve"> </w:t>
@@ -3331,14 +3290,12 @@
               <w:keepNext/>
               <w:cnfStyle w:val="000000100000" w:firstRow="0" w:lastRow="0" w:firstColumn="0" w:lastColumn="0" w:oddVBand="0" w:evenVBand="0" w:oddHBand="1" w:evenHBand="0" w:firstRowFirstColumn="0" w:firstRowLastColumn="0" w:lastRowFirstColumn="0" w:lastRowLastColumn="0"/>
               <w:rPr>
-                <w:sz w:val="20"/>
                 <w:lang w:val="en-US" w:eastAsia="de-DE"/>
               </w:rPr>
             </w:pPr>
             <w:r>
               <w:rPr>
                 <w:noProof/>
-                <w:sz w:val="20"/>
                 <w:lang w:val="en-US" w:eastAsia="de-DE"/>
               </w:rPr>
               <w:drawing>
@@ -3402,14 +3359,12 @@
               <w:cnfStyle w:val="000000100000" w:firstRow="0" w:lastRow="0" w:firstColumn="0" w:lastColumn="0" w:oddVBand="0" w:evenVBand="0" w:oddHBand="1" w:evenHBand="0" w:firstRowFirstColumn="0" w:firstRowLastColumn="0" w:lastRowFirstColumn="0" w:lastRowLastColumn="0"/>
               <w:rPr>
                 <w:noProof/>
-                <w:sz w:val="20"/>
                 <w:lang w:val="en-US" w:eastAsia="de-DE"/>
               </w:rPr>
             </w:pPr>
             <w:r>
               <w:rPr>
                 <w:noProof/>
-                <w:sz w:val="20"/>
                 <w:lang w:val="en-US" w:eastAsia="de-DE"/>
               </w:rPr>
               <w:t>2€</w:t>
@@ -3427,13 +3382,11 @@
             <w:pPr>
               <w:keepNext/>
               <w:rPr>
-                <w:sz w:val="20"/>
                 <w:lang w:val="en-US" w:eastAsia="de-DE"/>
               </w:rPr>
             </w:pPr>
             <w:r>
               <w:rPr>
-                <w:sz w:val="20"/>
                 <w:lang w:val="en-US" w:eastAsia="de-DE"/>
               </w:rPr>
               <w:t>1</w:t>
@@ -3450,13 +3403,11 @@
               <w:ind w:left="360"/>
               <w:cnfStyle w:val="000000000000" w:firstRow="0" w:lastRow="0" w:firstColumn="0" w:lastColumn="0" w:oddVBand="0" w:evenVBand="0" w:oddHBand="0" w:evenHBand="0" w:firstRowFirstColumn="0" w:firstRowLastColumn="0" w:lastRowFirstColumn="0" w:lastRowLastColumn="0"/>
               <w:rPr>
-                <w:sz w:val="20"/>
                 <w:lang w:val="en-US" w:eastAsia="de-DE"/>
               </w:rPr>
             </w:pPr>
             <w:r>
               <w:rPr>
-                <w:sz w:val="20"/>
                 <w:lang w:val="en-US" w:eastAsia="de-DE"/>
               </w:rPr>
               <w:t xml:space="preserve">RPi Camera v2 </w:t>
@@ -3473,7 +3424,6 @@
               <w:spacing w:after="0" w:line="240" w:lineRule="auto"/>
               <w:cnfStyle w:val="000000000000" w:firstRow="0" w:lastRow="0" w:firstColumn="0" w:lastColumn="0" w:oddVBand="0" w:evenVBand="0" w:oddHBand="0" w:evenHBand="0" w:firstRowFirstColumn="0" w:firstRowLastColumn="0" w:lastRowFirstColumn="0" w:lastRowLastColumn="0"/>
               <w:rPr>
-                <w:sz w:val="20"/>
                 <w:lang w:val="en-US" w:eastAsia="de-DE"/>
               </w:rPr>
             </w:pPr>
@@ -3481,7 +3431,6 @@
               <w:r>
                 <w:rPr>
                   <w:rStyle w:val="Hyperlink"/>
-                  <w:sz w:val="20"/>
                   <w:lang w:val="en-US" w:eastAsia="de-DE"/>
                 </w:rPr>
                 <w:t>https://shop.pimoroni.de/products/raspberry-pi-camera-module-v2-1-with-mount</w:t>
@@ -3494,7 +3443,6 @@
               <w:ind w:left="360"/>
               <w:cnfStyle w:val="000000000000" w:firstRow="0" w:lastRow="0" w:firstColumn="0" w:lastColumn="0" w:oddVBand="0" w:evenVBand="0" w:oddHBand="0" w:evenHBand="0" w:firstRowFirstColumn="0" w:firstRowLastColumn="0" w:lastRowFirstColumn="0" w:lastRowLastColumn="0"/>
               <w:rPr>
-                <w:sz w:val="20"/>
                 <w:lang w:val="en-US" w:eastAsia="de-DE"/>
               </w:rPr>
             </w:pPr>
@@ -3505,13 +3453,11 @@
               <w:ind w:left="360"/>
               <w:cnfStyle w:val="000000000000" w:firstRow="0" w:lastRow="0" w:firstColumn="0" w:lastColumn="0" w:oddVBand="0" w:evenVBand="0" w:oddHBand="0" w:evenHBand="0" w:firstRowFirstColumn="0" w:firstRowLastColumn="0" w:lastRowFirstColumn="0" w:lastRowLastColumn="0"/>
               <w:rPr>
-                <w:sz w:val="20"/>
                 <w:lang w:eastAsia="de-DE"/>
               </w:rPr>
             </w:pPr>
             <w:r>
               <w:rPr>
-                <w:sz w:val="20"/>
                 <w:lang w:eastAsia="de-DE"/>
               </w:rPr>
               <w:t>Alternative für Pi Zero:</w:t>
@@ -3528,7 +3474,6 @@
               <w:spacing w:after="0" w:line="240" w:lineRule="auto"/>
               <w:cnfStyle w:val="000000000000" w:firstRow="0" w:lastRow="0" w:firstColumn="0" w:lastColumn="0" w:oddVBand="0" w:evenVBand="0" w:oddHBand="0" w:evenHBand="0" w:firstRowFirstColumn="0" w:firstRowLastColumn="0" w:lastRowFirstColumn="0" w:lastRowLastColumn="0"/>
               <w:rPr>
-                <w:sz w:val="20"/>
                 <w:lang w:eastAsia="de-DE"/>
               </w:rPr>
             </w:pPr>
@@ -3536,7 +3481,6 @@
               <w:r>
                 <w:rPr>
                   <w:rStyle w:val="Hyperlink"/>
-                  <w:sz w:val="20"/>
                   <w:lang w:eastAsia="de-DE"/>
                 </w:rPr>
                 <w:t>https://shop.pimoroni.de/products/raspberry-pi-zero-camera-module</w:t>
@@ -3549,7 +3493,6 @@
               <w:ind w:left="360"/>
               <w:cnfStyle w:val="000000000000" w:firstRow="0" w:lastRow="0" w:firstColumn="0" w:lastColumn="0" w:oddVBand="0" w:evenVBand="0" w:oddHBand="0" w:evenHBand="0" w:firstRowFirstColumn="0" w:firstRowLastColumn="0" w:lastRowFirstColumn="0" w:lastRowLastColumn="0"/>
               <w:rPr>
-                <w:sz w:val="20"/>
                 <w:lang w:eastAsia="de-DE"/>
               </w:rPr>
             </w:pPr>
@@ -3564,14 +3507,12 @@
               <w:keepNext/>
               <w:cnfStyle w:val="000000000000" w:firstRow="0" w:lastRow="0" w:firstColumn="0" w:lastColumn="0" w:oddVBand="0" w:evenVBand="0" w:oddHBand="0" w:evenHBand="0" w:firstRowFirstColumn="0" w:firstRowLastColumn="0" w:lastRowFirstColumn="0" w:lastRowLastColumn="0"/>
               <w:rPr>
-                <w:sz w:val="20"/>
                 <w:lang w:eastAsia="de-DE"/>
               </w:rPr>
             </w:pPr>
             <w:r>
               <w:rPr>
                 <w:noProof/>
-                <w:sz w:val="20"/>
                 <w:lang w:val="en-US" w:eastAsia="de-DE"/>
               </w:rPr>
               <w:drawing>
@@ -3635,14 +3576,12 @@
               <w:cnfStyle w:val="000000000000" w:firstRow="0" w:lastRow="0" w:firstColumn="0" w:lastColumn="0" w:oddVBand="0" w:evenVBand="0" w:oddHBand="0" w:evenHBand="0" w:firstRowFirstColumn="0" w:firstRowLastColumn="0" w:lastRowFirstColumn="0" w:lastRowLastColumn="0"/>
               <w:rPr>
                 <w:noProof/>
-                <w:sz w:val="20"/>
                 <w:lang w:val="en-US" w:eastAsia="de-DE"/>
               </w:rPr>
             </w:pPr>
             <w:r>
               <w:rPr>
                 <w:noProof/>
-                <w:sz w:val="20"/>
                 <w:lang w:val="en-US" w:eastAsia="de-DE"/>
               </w:rPr>
               <w:t>15€-33€</w:t>
@@ -3663,13 +3602,11 @@
             <w:pPr>
               <w:keepNext/>
               <w:rPr>
-                <w:sz w:val="20"/>
                 <w:lang w:val="en-US" w:eastAsia="de-DE"/>
               </w:rPr>
             </w:pPr>
             <w:r>
               <w:rPr>
-                <w:sz w:val="20"/>
                 <w:lang w:val="en-US" w:eastAsia="de-DE"/>
               </w:rPr>
               <w:t>1</w:t>
@@ -3686,13 +3623,11 @@
               <w:ind w:left="360"/>
               <w:cnfStyle w:val="000000100000" w:firstRow="0" w:lastRow="0" w:firstColumn="0" w:lastColumn="0" w:oddVBand="0" w:evenVBand="0" w:oddHBand="1" w:evenHBand="0" w:firstRowFirstColumn="0" w:firstRowLastColumn="0" w:lastRowFirstColumn="0" w:lastRowLastColumn="0"/>
               <w:rPr>
-                <w:sz w:val="20"/>
                 <w:lang w:val="en-US" w:eastAsia="de-DE"/>
               </w:rPr>
             </w:pPr>
             <w:r>
               <w:rPr>
-                <w:sz w:val="20"/>
                 <w:lang w:val="en-US" w:eastAsia="de-DE"/>
               </w:rPr>
               <w:t xml:space="preserve"> Raspberry Pi V3 + 1SD Micro Card (prebuilt binaries)</w:t>
@@ -3709,7 +3644,6 @@
               <w:spacing w:after="0" w:line="240" w:lineRule="auto"/>
               <w:cnfStyle w:val="000000100000" w:firstRow="0" w:lastRow="0" w:firstColumn="0" w:lastColumn="0" w:oddVBand="0" w:evenVBand="0" w:oddHBand="1" w:evenHBand="0" w:firstRowFirstColumn="0" w:firstRowLastColumn="0" w:lastRowFirstColumn="0" w:lastRowLastColumn="0"/>
               <w:rPr>
-                <w:sz w:val="20"/>
                 <w:lang w:val="en-US" w:eastAsia="de-DE"/>
               </w:rPr>
             </w:pPr>
@@ -3717,7 +3651,6 @@
               <w:r>
                 <w:rPr>
                   <w:rStyle w:val="Hyperlink"/>
-                  <w:sz w:val="20"/>
                   <w:lang w:val="en-US" w:eastAsia="de-DE"/>
                 </w:rPr>
                 <w:t>https://shop.pimoroni.de/products/raspberry-pi-3-b-plus</w:t>
@@ -3725,7 +3658,6 @@
             </w:hyperlink>
             <w:r>
               <w:rPr>
-                <w:sz w:val="20"/>
                 <w:lang w:val="en-US" w:eastAsia="de-DE"/>
               </w:rPr>
               <w:t xml:space="preserve"> </w:t>
@@ -3737,7 +3669,6 @@
               <w:ind w:left="360"/>
               <w:cnfStyle w:val="000000100000" w:firstRow="0" w:lastRow="0" w:firstColumn="0" w:lastColumn="0" w:oddVBand="0" w:evenVBand="0" w:oddHBand="1" w:evenHBand="0" w:firstRowFirstColumn="0" w:firstRowLastColumn="0" w:lastRowFirstColumn="0" w:lastRowLastColumn="0"/>
               <w:rPr>
-                <w:sz w:val="20"/>
                 <w:lang w:val="en-US" w:eastAsia="de-DE"/>
               </w:rPr>
             </w:pPr>
@@ -3748,13 +3679,11 @@
               <w:ind w:left="360"/>
               <w:cnfStyle w:val="000000100000" w:firstRow="0" w:lastRow="0" w:firstColumn="0" w:lastColumn="0" w:oddVBand="0" w:evenVBand="0" w:oddHBand="1" w:evenHBand="0" w:firstRowFirstColumn="0" w:firstRowLastColumn="0" w:lastRowFirstColumn="0" w:lastRowLastColumn="0"/>
               <w:rPr>
-                <w:sz w:val="20"/>
                 <w:lang w:eastAsia="de-DE"/>
               </w:rPr>
             </w:pPr>
             <w:r>
               <w:rPr>
-                <w:sz w:val="20"/>
                 <w:lang w:eastAsia="de-DE"/>
               </w:rPr>
               <w:t xml:space="preserve">Alternativ: </w:t>
@@ -3766,13 +3695,11 @@
               <w:ind w:left="360"/>
               <w:cnfStyle w:val="000000100000" w:firstRow="0" w:lastRow="0" w:firstColumn="0" w:lastColumn="0" w:oddVBand="0" w:evenVBand="0" w:oddHBand="1" w:evenHBand="0" w:firstRowFirstColumn="0" w:firstRowLastColumn="0" w:lastRowFirstColumn="0" w:lastRowLastColumn="0"/>
               <w:rPr>
-                <w:sz w:val="20"/>
                 <w:lang w:val="en-US" w:eastAsia="de-DE"/>
               </w:rPr>
             </w:pPr>
             <w:r>
               <w:rPr>
-                <w:sz w:val="20"/>
                 <w:lang w:val="en-US" w:eastAsia="de-DE"/>
               </w:rPr>
               <w:t>1x Raspberry Pi Zero + 1SD Micro Card (8GB)</w:t>
@@ -3789,7 +3716,6 @@
               <w:spacing w:after="0" w:line="240" w:lineRule="auto"/>
               <w:cnfStyle w:val="000000100000" w:firstRow="0" w:lastRow="0" w:firstColumn="0" w:lastColumn="0" w:oddVBand="0" w:evenVBand="0" w:oddHBand="1" w:evenHBand="0" w:firstRowFirstColumn="0" w:firstRowLastColumn="0" w:lastRowFirstColumn="0" w:lastRowLastColumn="0"/>
               <w:rPr>
-                <w:sz w:val="20"/>
                 <w:lang w:val="en-US" w:eastAsia="de-DE"/>
               </w:rPr>
             </w:pPr>
@@ -3797,7 +3723,6 @@
               <w:r>
                 <w:rPr>
                   <w:rStyle w:val="Hyperlink"/>
-                  <w:sz w:val="20"/>
                   <w:lang w:val="en-US" w:eastAsia="de-DE"/>
                 </w:rPr>
                 <w:t>https://shop.pimoroni.de/products/raspberry-pi-zero-w</w:t>
@@ -3810,7 +3735,6 @@
               <w:ind w:left="360"/>
               <w:cnfStyle w:val="000000100000" w:firstRow="0" w:lastRow="0" w:firstColumn="0" w:lastColumn="0" w:oddVBand="0" w:evenVBand="0" w:oddHBand="1" w:evenHBand="0" w:firstRowFirstColumn="0" w:firstRowLastColumn="0" w:lastRowFirstColumn="0" w:lastRowLastColumn="0"/>
               <w:rPr>
-                <w:sz w:val="20"/>
                 <w:lang w:val="en-US" w:eastAsia="de-DE"/>
               </w:rPr>
             </w:pPr>
@@ -3833,7 +3757,6 @@
               <w:rPr>
                 <w:iCs/>
                 <w:noProof/>
-                <w:sz w:val="20"/>
                 <w:lang w:val="en-US"/>
               </w:rPr>
               <w:drawing>
@@ -3891,7 +3814,6 @@
               <w:keepNext/>
               <w:cnfStyle w:val="000000100000" w:firstRow="0" w:lastRow="0" w:firstColumn="0" w:lastColumn="0" w:oddVBand="0" w:evenVBand="0" w:oddHBand="1" w:evenHBand="0" w:firstRowFirstColumn="0" w:firstRowLastColumn="0" w:lastRowFirstColumn="0" w:lastRowLastColumn="0"/>
               <w:rPr>
-                <w:sz w:val="20"/>
                 <w:lang w:val="en-US" w:eastAsia="de-DE"/>
               </w:rPr>
             </w:pPr>
@@ -3906,13 +3828,11 @@
               <w:keepNext/>
               <w:cnfStyle w:val="000000100000" w:firstRow="0" w:lastRow="0" w:firstColumn="0" w:lastColumn="0" w:oddVBand="0" w:evenVBand="0" w:oddHBand="1" w:evenHBand="0" w:firstRowFirstColumn="0" w:firstRowLastColumn="0" w:lastRowFirstColumn="0" w:lastRowLastColumn="0"/>
               <w:rPr>
-                <w:sz w:val="20"/>
                 <w:lang w:val="en-US" w:eastAsia="de-DE"/>
               </w:rPr>
             </w:pPr>
             <w:r>
               <w:rPr>
-                <w:sz w:val="20"/>
                 <w:lang w:val="en-US" w:eastAsia="de-DE"/>
               </w:rPr>
               <w:t>45€</w:t>
@@ -3923,13 +3843,11 @@
               <w:keepNext/>
               <w:cnfStyle w:val="000000100000" w:firstRow="0" w:lastRow="0" w:firstColumn="0" w:lastColumn="0" w:oddVBand="0" w:evenVBand="0" w:oddHBand="1" w:evenHBand="0" w:firstRowFirstColumn="0" w:firstRowLastColumn="0" w:lastRowFirstColumn="0" w:lastRowLastColumn="0"/>
               <w:rPr>
-                <w:sz w:val="20"/>
                 <w:lang w:val="en-US" w:eastAsia="de-DE"/>
               </w:rPr>
             </w:pPr>
             <w:r>
               <w:rPr>
-                <w:sz w:val="20"/>
                 <w:lang w:val="en-US" w:eastAsia="de-DE"/>
               </w:rPr>
               <w:t xml:space="preserve">/ </w:t>
@@ -3940,13 +3858,11 @@
               <w:keepNext/>
               <w:cnfStyle w:val="000000100000" w:firstRow="0" w:lastRow="0" w:firstColumn="0" w:lastColumn="0" w:oddVBand="0" w:evenVBand="0" w:oddHBand="1" w:evenHBand="0" w:firstRowFirstColumn="0" w:firstRowLastColumn="0" w:lastRowFirstColumn="0" w:lastRowLastColumn="0"/>
               <w:rPr>
-                <w:sz w:val="20"/>
                 <w:lang w:val="en-US" w:eastAsia="de-DE"/>
               </w:rPr>
             </w:pPr>
             <w:r>
               <w:rPr>
-                <w:sz w:val="20"/>
                 <w:lang w:val="en-US" w:eastAsia="de-DE"/>
               </w:rPr>
               <w:t>15 €</w:t>
@@ -3964,16 +3880,13 @@
             <w:pPr>
               <w:keepNext/>
               <w:rPr>
-                <w:sz w:val="20"/>
                 <w:lang w:val="en-US" w:eastAsia="de-DE"/>
               </w:rPr>
             </w:pPr>
             <w:r>
               <w:rPr>
-                <w:sz w:val="20"/>
                 <w:lang w:val="en-US" w:eastAsia="de-DE"/>
               </w:rPr>
-              <w:lastRenderedPageBreak/>
               <w:t>2</w:t>
             </w:r>
           </w:p>
@@ -3988,13 +3901,11 @@
               <w:ind w:left="360"/>
               <w:cnfStyle w:val="000000000000" w:firstRow="0" w:lastRow="0" w:firstColumn="0" w:lastColumn="0" w:oddVBand="0" w:evenVBand="0" w:oddHBand="0" w:evenHBand="0" w:firstRowFirstColumn="0" w:firstRowLastColumn="0" w:lastRowFirstColumn="0" w:lastRowLastColumn="0"/>
               <w:rPr>
-                <w:sz w:val="20"/>
                 <w:lang w:val="en-US" w:eastAsia="de-DE"/>
               </w:rPr>
             </w:pPr>
             <w:r>
               <w:rPr>
-                <w:sz w:val="20"/>
                 <w:lang w:val="en-US" w:eastAsia="de-DE"/>
               </w:rPr>
               <w:t>Thorlabs CP02</w:t>
@@ -4011,7 +3922,6 @@
               <w:spacing w:after="0" w:line="240" w:lineRule="auto"/>
               <w:cnfStyle w:val="000000000000" w:firstRow="0" w:lastRow="0" w:firstColumn="0" w:lastColumn="0" w:oddVBand="0" w:evenVBand="0" w:oddHBand="0" w:evenHBand="0" w:firstRowFirstColumn="0" w:firstRowLastColumn="0" w:lastRowFirstColumn="0" w:lastRowLastColumn="0"/>
               <w:rPr>
-                <w:sz w:val="20"/>
                 <w:lang w:val="en-US" w:eastAsia="de-DE"/>
               </w:rPr>
             </w:pPr>
@@ -4019,7 +3929,6 @@
               <w:r>
                 <w:rPr>
                   <w:rStyle w:val="Hyperlink"/>
-                  <w:sz w:val="20"/>
                   <w:lang w:val="en-US" w:eastAsia="de-DE"/>
                 </w:rPr>
                 <w:t>https://www.thorlabs.com/thorproduct.cfm?partnumber=CP02</w:t>
@@ -4027,7 +3936,6 @@
             </w:hyperlink>
             <w:r>
               <w:rPr>
-                <w:sz w:val="20"/>
                 <w:lang w:val="en-US" w:eastAsia="de-DE"/>
               </w:rPr>
               <w:t xml:space="preserve"> </w:t>
@@ -4039,13 +3947,11 @@
               <w:ind w:left="360"/>
               <w:cnfStyle w:val="000000000000" w:firstRow="0" w:lastRow="0" w:firstColumn="0" w:lastColumn="0" w:oddVBand="0" w:evenVBand="0" w:oddHBand="0" w:evenHBand="0" w:firstRowFirstColumn="0" w:firstRowLastColumn="0" w:lastRowFirstColumn="0" w:lastRowLastColumn="0"/>
               <w:rPr>
-                <w:sz w:val="20"/>
                 <w:lang w:val="en-US" w:eastAsia="de-DE"/>
               </w:rPr>
             </w:pPr>
             <w:r>
               <w:rPr>
-                <w:sz w:val="20"/>
                 <w:lang w:val="en-US" w:eastAsia="de-DE"/>
               </w:rPr>
               <w:t>Alternative:</w:t>
@@ -4057,13 +3963,11 @@
               <w:ind w:left="360"/>
               <w:cnfStyle w:val="000000000000" w:firstRow="0" w:lastRow="0" w:firstColumn="0" w:lastColumn="0" w:oddVBand="0" w:evenVBand="0" w:oddHBand="0" w:evenHBand="0" w:firstRowFirstColumn="0" w:firstRowLastColumn="0" w:lastRowFirstColumn="0" w:lastRowLastColumn="0"/>
               <w:rPr>
-                <w:sz w:val="20"/>
                 <w:lang w:val="en-US" w:eastAsia="de-DE"/>
               </w:rPr>
             </w:pPr>
             <w:r>
               <w:rPr>
-                <w:sz w:val="20"/>
                 <w:lang w:val="en-US" w:eastAsia="de-DE"/>
               </w:rPr>
               <w:t xml:space="preserve">Selber drucken </w:t>
@@ -4079,14 +3983,12 @@
               <w:keepNext/>
               <w:cnfStyle w:val="000000000000" w:firstRow="0" w:lastRow="0" w:firstColumn="0" w:lastColumn="0" w:oddVBand="0" w:evenVBand="0" w:oddHBand="0" w:evenHBand="0" w:firstRowFirstColumn="0" w:firstRowLastColumn="0" w:lastRowFirstColumn="0" w:lastRowLastColumn="0"/>
               <w:rPr>
-                <w:sz w:val="20"/>
                 <w:lang w:val="en-US" w:eastAsia="de-DE"/>
               </w:rPr>
             </w:pPr>
             <w:r>
               <w:rPr>
                 <w:noProof/>
-                <w:sz w:val="20"/>
                 <w:lang w:val="en-US" w:eastAsia="de-DE"/>
               </w:rPr>
               <w:drawing>
@@ -4149,13 +4051,11 @@
               <w:keepNext/>
               <w:cnfStyle w:val="000000000000" w:firstRow="0" w:lastRow="0" w:firstColumn="0" w:lastColumn="0" w:oddVBand="0" w:evenVBand="0" w:oddHBand="0" w:evenHBand="0" w:firstRowFirstColumn="0" w:firstRowLastColumn="0" w:lastRowFirstColumn="0" w:lastRowLastColumn="0"/>
               <w:rPr>
-                <w:sz w:val="20"/>
                 <w:lang w:val="en-US" w:eastAsia="de-DE"/>
               </w:rPr>
             </w:pPr>
             <w:r>
               <w:rPr>
-                <w:sz w:val="20"/>
                 <w:lang w:val="en-US" w:eastAsia="de-DE"/>
               </w:rPr>
               <w:t>20€</w:t>
@@ -4176,13 +4076,11 @@
             <w:pPr>
               <w:keepNext/>
               <w:rPr>
-                <w:sz w:val="20"/>
                 <w:lang w:val="en-US" w:eastAsia="de-DE"/>
               </w:rPr>
             </w:pPr>
             <w:r>
               <w:rPr>
-                <w:sz w:val="20"/>
                 <w:lang w:val="en-US" w:eastAsia="de-DE"/>
               </w:rPr>
               <w:t>1</w:t>
@@ -4198,13 +4096,11 @@
               <w:keepNext/>
               <w:cnfStyle w:val="000000100000" w:firstRow="0" w:lastRow="0" w:firstColumn="0" w:lastColumn="0" w:oddVBand="0" w:evenVBand="0" w:oddHBand="1" w:evenHBand="0" w:firstRowFirstColumn="0" w:firstRowLastColumn="0" w:lastRowFirstColumn="0" w:lastRowLastColumn="0"/>
               <w:rPr>
-                <w:sz w:val="20"/>
                 <w:lang w:val="en-US" w:eastAsia="de-DE"/>
               </w:rPr>
             </w:pPr>
             <w:r>
               <w:rPr>
-                <w:sz w:val="20"/>
                 <w:lang w:val="en-US" w:eastAsia="de-DE"/>
               </w:rPr>
               <w:t>Netzteil, 5V USB, Raspberry</w:t>
@@ -4221,7 +4117,6 @@
               <w:spacing w:after="0" w:line="240" w:lineRule="auto"/>
               <w:cnfStyle w:val="000000100000" w:firstRow="0" w:lastRow="0" w:firstColumn="0" w:lastColumn="0" w:oddVBand="0" w:evenVBand="0" w:oddHBand="1" w:evenHBand="0" w:firstRowFirstColumn="0" w:firstRowLastColumn="0" w:lastRowFirstColumn="0" w:lastRowLastColumn="0"/>
               <w:rPr>
-                <w:sz w:val="20"/>
                 <w:lang w:val="en-US" w:eastAsia="de-DE"/>
               </w:rPr>
             </w:pPr>
@@ -4229,7 +4124,6 @@
               <w:r>
                 <w:rPr>
                   <w:rStyle w:val="Hyperlink"/>
-                  <w:sz w:val="20"/>
                   <w:lang w:val="en-US" w:eastAsia="de-DE"/>
                 </w:rPr>
                 <w:t>https://www.reichelt.de/usb-ladegeraet-5-v-2500-ma-micro-usb-nt-musb-25-sw-p167078.html?PROVID=2788&amp;gclid=Cj0KCQjw3ebdBRC1ARIsAD8U0V5RBH3hKsPJiLh7Pk8SBP6UYqJqPXgTA_QfsG1lmuD5Y75ie5qSEMIaAiNCEALw_wcB&amp;&amp;r=1</w:t>
@@ -4237,7 +4131,6 @@
             </w:hyperlink>
             <w:r>
               <w:rPr>
-                <w:sz w:val="20"/>
                 <w:lang w:val="en-US" w:eastAsia="de-DE"/>
               </w:rPr>
               <w:t xml:space="preserve"> </w:t>
@@ -4254,7 +4147,6 @@
               <w:cnfStyle w:val="000000100000" w:firstRow="0" w:lastRow="0" w:firstColumn="0" w:lastColumn="0" w:oddVBand="0" w:evenVBand="0" w:oddHBand="1" w:evenHBand="0" w:firstRowFirstColumn="0" w:firstRowLastColumn="0" w:lastRowFirstColumn="0" w:lastRowLastColumn="0"/>
               <w:rPr>
                 <w:noProof/>
-                <w:sz w:val="20"/>
                 <w:lang w:val="en-US" w:eastAsia="de-DE"/>
               </w:rPr>
             </w:pPr>
@@ -4269,13 +4161,11 @@
               <w:keepNext/>
               <w:cnfStyle w:val="000000100000" w:firstRow="0" w:lastRow="0" w:firstColumn="0" w:lastColumn="0" w:oddVBand="0" w:evenVBand="0" w:oddHBand="1" w:evenHBand="0" w:firstRowFirstColumn="0" w:firstRowLastColumn="0" w:lastRowFirstColumn="0" w:lastRowLastColumn="0"/>
               <w:rPr>
-                <w:sz w:val="20"/>
                 <w:lang w:val="en-US" w:eastAsia="de-DE"/>
               </w:rPr>
             </w:pPr>
             <w:r>
               <w:rPr>
-                <w:sz w:val="20"/>
                 <w:lang w:val="en-US" w:eastAsia="de-DE"/>
               </w:rPr>
               <w:t>5€</w:t>
@@ -4294,7 +4184,6 @@
               <w:keepNext/>
               <w:ind w:left="360"/>
               <w:rPr>
-                <w:sz w:val="20"/>
                 <w:lang w:eastAsia="de-DE"/>
               </w:rPr>
             </w:pPr>
@@ -4309,13 +4198,11 @@
               <w:keepNext/>
               <w:cnfStyle w:val="000000000000" w:firstRow="0" w:lastRow="0" w:firstColumn="0" w:lastColumn="0" w:oddVBand="0" w:evenVBand="0" w:oddHBand="0" w:evenHBand="0" w:firstRowFirstColumn="0" w:firstRowLastColumn="0" w:lastRowFirstColumn="0" w:lastRowLastColumn="0"/>
               <w:rPr>
-                <w:sz w:val="20"/>
                 <w:lang w:eastAsia="de-DE"/>
               </w:rPr>
             </w:pPr>
             <w:r>
               <w:rPr>
-                <w:sz w:val="20"/>
                 <w:lang w:eastAsia="de-DE"/>
               </w:rPr>
               <w:t xml:space="preserve">Zusätzliches Material, was ggf. bereits verfügbar ist. </w:t>
@@ -4332,13 +4219,11 @@
               <w:spacing w:after="0" w:line="240" w:lineRule="auto"/>
               <w:cnfStyle w:val="000000000000" w:firstRow="0" w:lastRow="0" w:firstColumn="0" w:lastColumn="0" w:oddVBand="0" w:evenVBand="0" w:oddHBand="0" w:evenHBand="0" w:firstRowFirstColumn="0" w:firstRowLastColumn="0" w:lastRowFirstColumn="0" w:lastRowLastColumn="0"/>
               <w:rPr>
-                <w:sz w:val="20"/>
                 <w:lang w:eastAsia="de-DE"/>
               </w:rPr>
             </w:pPr>
             <w:r>
               <w:rPr>
-                <w:sz w:val="20"/>
                 <w:lang w:eastAsia="de-DE"/>
               </w:rPr>
               <w:t xml:space="preserve">Alufolie </w:t>
@@ -4354,20 +4239,17 @@
               <w:spacing w:after="0" w:line="240" w:lineRule="auto"/>
               <w:cnfStyle w:val="000000000000" w:firstRow="0" w:lastRow="0" w:firstColumn="0" w:lastColumn="0" w:oddVBand="0" w:evenVBand="0" w:oddHBand="0" w:evenHBand="0" w:firstRowFirstColumn="0" w:firstRowLastColumn="0" w:lastRowFirstColumn="0" w:lastRowLastColumn="0"/>
               <w:rPr>
-                <w:sz w:val="20"/>
                 <w:lang w:eastAsia="de-DE"/>
               </w:rPr>
             </w:pPr>
             <w:r>
               <w:rPr>
-                <w:sz w:val="20"/>
                 <w:lang w:val="en-US" w:eastAsia="de-DE"/>
               </w:rPr>
               <w:t xml:space="preserve">Alumnium Sheet ca. 30x30 mm, rund? </w:t>
             </w:r>
             <w:r>
               <w:rPr>
-                <w:sz w:val="20"/>
                 <w:lang w:eastAsia="de-DE"/>
               </w:rPr>
               <w:t xml:space="preserve">(dickere Aluminium Folie) </w:t>
@@ -4383,13 +4265,11 @@
               <w:spacing w:after="0" w:line="240" w:lineRule="auto"/>
               <w:cnfStyle w:val="000000000000" w:firstRow="0" w:lastRow="0" w:firstColumn="0" w:lastColumn="0" w:oddVBand="0" w:evenVBand="0" w:oddHBand="0" w:evenHBand="0" w:firstRowFirstColumn="0" w:firstRowLastColumn="0" w:lastRowFirstColumn="0" w:lastRowLastColumn="0"/>
               <w:rPr>
-                <w:sz w:val="20"/>
                 <w:lang w:eastAsia="de-DE"/>
               </w:rPr>
             </w:pPr>
             <w:r>
               <w:rPr>
-                <w:sz w:val="20"/>
                 <w:lang w:eastAsia="de-DE"/>
               </w:rPr>
               <w:t>Dünne Nadel</w:t>
@@ -4405,13 +4285,11 @@
               <w:spacing w:after="0" w:line="240" w:lineRule="auto"/>
               <w:cnfStyle w:val="000000000000" w:firstRow="0" w:lastRow="0" w:firstColumn="0" w:lastColumn="0" w:oddVBand="0" w:evenVBand="0" w:oddHBand="0" w:evenHBand="0" w:firstRowFirstColumn="0" w:firstRowLastColumn="0" w:lastRowFirstColumn="0" w:lastRowLastColumn="0"/>
               <w:rPr>
-                <w:sz w:val="20"/>
                 <w:lang w:eastAsia="de-DE"/>
               </w:rPr>
             </w:pPr>
             <w:r>
               <w:rPr>
-                <w:sz w:val="20"/>
                 <w:lang w:eastAsia="de-DE"/>
               </w:rPr>
               <w:t>Klebestreifen</w:t>
@@ -4427,13 +4305,11 @@
               <w:spacing w:after="0" w:line="240" w:lineRule="auto"/>
               <w:cnfStyle w:val="000000000000" w:firstRow="0" w:lastRow="0" w:firstColumn="0" w:lastColumn="0" w:oddVBand="0" w:evenVBand="0" w:oddHBand="0" w:evenHBand="0" w:firstRowFirstColumn="0" w:firstRowLastColumn="0" w:lastRowFirstColumn="0" w:lastRowLastColumn="0"/>
               <w:rPr>
-                <w:sz w:val="20"/>
                 <w:lang w:eastAsia="de-DE"/>
               </w:rPr>
             </w:pPr>
             <w:r>
               <w:rPr>
-                <w:sz w:val="20"/>
                 <w:lang w:eastAsia="de-DE"/>
               </w:rPr>
               <w:t>USB-Stick</w:t>
@@ -4449,13 +4325,11 @@
               <w:spacing w:after="0" w:line="240" w:lineRule="auto"/>
               <w:cnfStyle w:val="000000000000" w:firstRow="0" w:lastRow="0" w:firstColumn="0" w:lastColumn="0" w:oddVBand="0" w:evenVBand="0" w:oddHBand="0" w:evenHBand="0" w:firstRowFirstColumn="0" w:firstRowLastColumn="0" w:lastRowFirstColumn="0" w:lastRowLastColumn="0"/>
               <w:rPr>
-                <w:sz w:val="20"/>
                 <w:lang w:eastAsia="de-DE"/>
               </w:rPr>
             </w:pPr>
             <w:r>
               <w:rPr>
-                <w:sz w:val="20"/>
                 <w:lang w:eastAsia="de-DE"/>
               </w:rPr>
               <w:t>Tastatur/Maus</w:t>
@@ -4471,7 +4345,6 @@
               <w:keepNext/>
               <w:cnfStyle w:val="000000000000" w:firstRow="0" w:lastRow="0" w:firstColumn="0" w:lastColumn="0" w:oddVBand="0" w:evenVBand="0" w:oddHBand="0" w:evenHBand="0" w:firstRowFirstColumn="0" w:firstRowLastColumn="0" w:lastRowFirstColumn="0" w:lastRowLastColumn="0"/>
               <w:rPr>
-                <w:sz w:val="20"/>
                 <w:lang w:eastAsia="de-DE"/>
               </w:rPr>
             </w:pPr>
@@ -4486,13 +4359,11 @@
               <w:keepNext/>
               <w:cnfStyle w:val="000000000000" w:firstRow="0" w:lastRow="0" w:firstColumn="0" w:lastColumn="0" w:oddVBand="0" w:evenVBand="0" w:oddHBand="0" w:evenHBand="0" w:firstRowFirstColumn="0" w:firstRowLastColumn="0" w:lastRowFirstColumn="0" w:lastRowLastColumn="0"/>
               <w:rPr>
-                <w:sz w:val="20"/>
                 <w:lang w:eastAsia="de-DE"/>
               </w:rPr>
             </w:pPr>
             <w:r>
               <w:rPr>
-                <w:sz w:val="20"/>
                 <w:lang w:eastAsia="de-DE"/>
               </w:rPr>
               <w:t>10€</w:t>
@@ -4513,13 +4384,11 @@
             <w:pPr>
               <w:keepNext/>
               <w:rPr>
-                <w:sz w:val="20"/>
                 <w:lang w:eastAsia="de-DE"/>
               </w:rPr>
             </w:pPr>
             <w:r>
               <w:rPr>
-                <w:sz w:val="20"/>
                 <w:lang w:eastAsia="de-DE"/>
               </w:rPr>
               <w:t>16</w:t>
@@ -4535,13 +4404,11 @@
               <w:keepNext/>
               <w:cnfStyle w:val="000000100000" w:firstRow="0" w:lastRow="0" w:firstColumn="0" w:lastColumn="0" w:oddVBand="0" w:evenVBand="0" w:oddHBand="1" w:evenHBand="0" w:firstRowFirstColumn="0" w:firstRowLastColumn="0" w:lastRowFirstColumn="0" w:lastRowLastColumn="0"/>
               <w:rPr>
-                <w:sz w:val="20"/>
                 <w:lang w:eastAsia="de-DE"/>
               </w:rPr>
             </w:pPr>
             <w:r>
               <w:rPr>
-                <w:sz w:val="20"/>
                 <w:lang w:eastAsia="de-DE"/>
               </w:rPr>
               <w:t>Kugelmagneten NeoDym, D=6mm</w:t>
@@ -4558,7 +4425,6 @@
               <w:spacing w:after="0" w:line="240" w:lineRule="auto"/>
               <w:cnfStyle w:val="000000100000" w:firstRow="0" w:lastRow="0" w:firstColumn="0" w:lastColumn="0" w:oddVBand="0" w:evenVBand="0" w:oddHBand="1" w:evenHBand="0" w:firstRowFirstColumn="0" w:firstRowLastColumn="0" w:lastRowFirstColumn="0" w:lastRowLastColumn="0"/>
               <w:rPr>
-                <w:sz w:val="20"/>
                 <w:lang w:eastAsia="de-DE"/>
               </w:rPr>
             </w:pPr>
@@ -4566,7 +4432,6 @@
               <w:r>
                 <w:rPr>
                   <w:rStyle w:val="Hyperlink"/>
-                  <w:sz w:val="20"/>
                   <w:lang w:eastAsia="de-DE"/>
                 </w:rPr>
                 <w:t>https://www.ebay.de/itm/50x-POWER-NEODYM-KUGEL-MAGNET-6-mm-N35-EXPERIMENT-BASTEL-TAFEL/201693302926?hash=item2ef5db908e:g:QgUAAOSwpLNYBJt7</w:t>
@@ -4574,7 +4439,6 @@
             </w:hyperlink>
             <w:r>
               <w:rPr>
-                <w:sz w:val="20"/>
                 <w:lang w:eastAsia="de-DE"/>
               </w:rPr>
               <w:t xml:space="preserve"> </w:t>
@@ -4590,7 +4454,6 @@
               <w:keepNext/>
               <w:cnfStyle w:val="000000100000" w:firstRow="0" w:lastRow="0" w:firstColumn="0" w:lastColumn="0" w:oddVBand="0" w:evenVBand="0" w:oddHBand="1" w:evenHBand="0" w:firstRowFirstColumn="0" w:firstRowLastColumn="0" w:lastRowFirstColumn="0" w:lastRowLastColumn="0"/>
               <w:rPr>
-                <w:sz w:val="20"/>
                 <w:lang w:eastAsia="de-DE"/>
               </w:rPr>
             </w:pPr>
@@ -4605,13 +4468,11 @@
               <w:keepNext/>
               <w:cnfStyle w:val="000000100000" w:firstRow="0" w:lastRow="0" w:firstColumn="0" w:lastColumn="0" w:oddVBand="0" w:evenVBand="0" w:oddHBand="1" w:evenHBand="0" w:firstRowFirstColumn="0" w:firstRowLastColumn="0" w:lastRowFirstColumn="0" w:lastRowLastColumn="0"/>
               <w:rPr>
-                <w:sz w:val="20"/>
                 <w:lang w:eastAsia="de-DE"/>
               </w:rPr>
             </w:pPr>
             <w:r>
               <w:rPr>
-                <w:sz w:val="20"/>
                 <w:lang w:eastAsia="de-DE"/>
               </w:rPr>
               <w:t>10€</w:t>
@@ -4629,13 +4490,11 @@
             <w:pPr>
               <w:keepNext/>
               <w:rPr>
-                <w:sz w:val="20"/>
                 <w:lang w:eastAsia="de-DE"/>
               </w:rPr>
             </w:pPr>
             <w:r>
               <w:rPr>
-                <w:sz w:val="20"/>
                 <w:lang w:eastAsia="de-DE"/>
               </w:rPr>
               <w:t>16</w:t>
@@ -4651,13 +4510,11 @@
               <w:keepNext/>
               <w:cnfStyle w:val="000000000000" w:firstRow="0" w:lastRow="0" w:firstColumn="0" w:lastColumn="0" w:oddVBand="0" w:evenVBand="0" w:oddHBand="0" w:evenHBand="0" w:firstRowFirstColumn="0" w:firstRowLastColumn="0" w:lastRowFirstColumn="0" w:lastRowLastColumn="0"/>
               <w:rPr>
-                <w:sz w:val="20"/>
                 <w:lang w:eastAsia="de-DE"/>
               </w:rPr>
             </w:pPr>
             <w:r>
               <w:rPr>
-                <w:sz w:val="20"/>
                 <w:lang w:eastAsia="de-DE"/>
               </w:rPr>
               <w:t>Schrauben (DIN 912, M3, 18mm, kein Edelstahl! Müssen magnetisch sein-&gt; Eisen!)</w:t>
@@ -4674,7 +4531,6 @@
               <w:spacing w:after="0" w:line="240" w:lineRule="auto"/>
               <w:cnfStyle w:val="000000000000" w:firstRow="0" w:lastRow="0" w:firstColumn="0" w:lastColumn="0" w:oddVBand="0" w:evenVBand="0" w:oddHBand="0" w:evenHBand="0" w:firstRowFirstColumn="0" w:firstRowLastColumn="0" w:lastRowFirstColumn="0" w:lastRowLastColumn="0"/>
               <w:rPr>
-                <w:sz w:val="20"/>
                 <w:lang w:eastAsia="de-DE"/>
               </w:rPr>
             </w:pPr>
@@ -4682,7 +4538,6 @@
               <w:r>
                 <w:rPr>
                   <w:rStyle w:val="Hyperlink"/>
-                  <w:sz w:val="20"/>
                   <w:lang w:eastAsia="de-DE"/>
                 </w:rPr>
                 <w:t>https://www.conrad.de/de/toolcraft-839670-zylinderschrauben-m3-12-mm-innensechskant-din-912-iso-4762-stahl-88-geschwaerzt-100-st-839670.html</w:t>
@@ -4690,7 +4545,6 @@
             </w:hyperlink>
             <w:r>
               <w:rPr>
-                <w:sz w:val="20"/>
                 <w:lang w:eastAsia="de-DE"/>
               </w:rPr>
               <w:t xml:space="preserve"> </w:t>
@@ -4701,7 +4555,6 @@
               <w:keepNext/>
               <w:cnfStyle w:val="000000000000" w:firstRow="0" w:lastRow="0" w:firstColumn="0" w:lastColumn="0" w:oddVBand="0" w:evenVBand="0" w:oddHBand="0" w:evenHBand="0" w:firstRowFirstColumn="0" w:firstRowLastColumn="0" w:lastRowFirstColumn="0" w:lastRowLastColumn="0"/>
               <w:rPr>
-                <w:sz w:val="20"/>
                 <w:lang w:eastAsia="de-DE"/>
               </w:rPr>
             </w:pPr>
@@ -4716,7 +4569,6 @@
               <w:keepNext/>
               <w:cnfStyle w:val="000000000000" w:firstRow="0" w:lastRow="0" w:firstColumn="0" w:lastColumn="0" w:oddVBand="0" w:evenVBand="0" w:oddHBand="0" w:evenHBand="0" w:firstRowFirstColumn="0" w:firstRowLastColumn="0" w:lastRowFirstColumn="0" w:lastRowLastColumn="0"/>
               <w:rPr>
-                <w:sz w:val="20"/>
                 <w:lang w:eastAsia="de-DE"/>
               </w:rPr>
             </w:pPr>
@@ -4731,13 +4583,11 @@
               <w:keepNext/>
               <w:cnfStyle w:val="000000000000" w:firstRow="0" w:lastRow="0" w:firstColumn="0" w:lastColumn="0" w:oddVBand="0" w:evenVBand="0" w:oddHBand="0" w:evenHBand="0" w:firstRowFirstColumn="0" w:firstRowLastColumn="0" w:lastRowFirstColumn="0" w:lastRowLastColumn="0"/>
               <w:rPr>
-                <w:sz w:val="20"/>
                 <w:lang w:eastAsia="de-DE"/>
               </w:rPr>
             </w:pPr>
             <w:r>
               <w:rPr>
-                <w:sz w:val="20"/>
                 <w:lang w:eastAsia="de-DE"/>
               </w:rPr>
               <w:t>1€</w:t>
@@ -4758,13 +4608,11 @@
             <w:pPr>
               <w:keepNext/>
               <w:rPr>
-                <w:sz w:val="20"/>
                 <w:lang w:eastAsia="de-DE"/>
               </w:rPr>
             </w:pPr>
             <w:r>
               <w:rPr>
-                <w:sz w:val="20"/>
                 <w:lang w:eastAsia="de-DE"/>
               </w:rPr>
               <w:t>4</w:t>
@@ -4780,20 +4628,17 @@
               <w:keepNext/>
               <w:cnfStyle w:val="000000100000" w:firstRow="0" w:lastRow="0" w:firstColumn="0" w:lastColumn="0" w:oddVBand="0" w:evenVBand="0" w:oddHBand="1" w:evenHBand="0" w:firstRowFirstColumn="0" w:firstRowLastColumn="0" w:lastRowFirstColumn="0" w:lastRowLastColumn="0"/>
               <w:rPr>
-                <w:sz w:val="20"/>
                 <w:lang w:eastAsia="de-DE"/>
               </w:rPr>
             </w:pPr>
             <w:r>
               <w:rPr>
-                <w:sz w:val="20"/>
                 <w:lang w:eastAsia="de-DE"/>
               </w:rPr>
               <w:t>Alu-Stangen (50mmxD6</w:t>
             </w:r>
             <w:r>
               <w:rPr>
-                <w:sz w:val="20"/>
                 <w:lang w:eastAsia="de-DE"/>
               </w:rPr>
               <w:t>mm)</w:t>
@@ -4810,7 +4655,6 @@
               <w:spacing w:after="0" w:line="240" w:lineRule="auto"/>
               <w:cnfStyle w:val="000000100000" w:firstRow="0" w:lastRow="0" w:firstColumn="0" w:lastColumn="0" w:oddVBand="0" w:evenVBand="0" w:oddHBand="1" w:evenHBand="0" w:firstRowFirstColumn="0" w:firstRowLastColumn="0" w:lastRowFirstColumn="0" w:lastRowLastColumn="0"/>
               <w:rPr>
-                <w:sz w:val="20"/>
                 <w:lang w:eastAsia="de-DE"/>
               </w:rPr>
             </w:pPr>
@@ -4818,7 +4662,6 @@
               <w:r>
                 <w:rPr>
                   <w:rStyle w:val="Hyperlink"/>
-                  <w:sz w:val="20"/>
                   <w:lang w:eastAsia="de-DE"/>
                 </w:rPr>
                 <w:t>https://www.ebay.de/itm/7960-Alu-Aluminium-Rundstab-6-12mm/321920077077?hash=item4af3ee8d15:m:m6S16XrMjjoQHAna_7z12Ug</w:t>
@@ -4826,7 +4669,6 @@
             </w:hyperlink>
             <w:r>
               <w:rPr>
-                <w:sz w:val="20"/>
                 <w:lang w:eastAsia="de-DE"/>
               </w:rPr>
               <w:t xml:space="preserve"> </w:t>
@@ -4842,7 +4684,6 @@
               <w:keepNext/>
               <w:cnfStyle w:val="000000100000" w:firstRow="0" w:lastRow="0" w:firstColumn="0" w:lastColumn="0" w:oddVBand="0" w:evenVBand="0" w:oddHBand="1" w:evenHBand="0" w:firstRowFirstColumn="0" w:firstRowLastColumn="0" w:lastRowFirstColumn="0" w:lastRowLastColumn="0"/>
               <w:rPr>
-                <w:sz w:val="20"/>
                 <w:lang w:eastAsia="de-DE"/>
               </w:rPr>
             </w:pPr>
@@ -4857,13 +4698,11 @@
               <w:keepNext/>
               <w:cnfStyle w:val="000000100000" w:firstRow="0" w:lastRow="0" w:firstColumn="0" w:lastColumn="0" w:oddVBand="0" w:evenVBand="0" w:oddHBand="1" w:evenHBand="0" w:firstRowFirstColumn="0" w:firstRowLastColumn="0" w:lastRowFirstColumn="0" w:lastRowLastColumn="0"/>
               <w:rPr>
-                <w:sz w:val="20"/>
                 <w:lang w:eastAsia="de-DE"/>
               </w:rPr>
             </w:pPr>
             <w:r>
               <w:rPr>
-                <w:sz w:val="20"/>
                 <w:lang w:eastAsia="de-DE"/>
               </w:rPr>
               <w:t>4 €</w:t>
@@ -4881,13 +4720,11 @@
             <w:pPr>
               <w:keepNext/>
               <w:rPr>
-                <w:sz w:val="20"/>
                 <w:lang w:eastAsia="de-DE"/>
               </w:rPr>
             </w:pPr>
             <w:r>
               <w:rPr>
-                <w:sz w:val="20"/>
                 <w:lang w:eastAsia="de-DE"/>
               </w:rPr>
               <w:t>1</w:t>
@@ -4903,13 +4740,11 @@
               <w:keepNext/>
               <w:cnfStyle w:val="000000000000" w:firstRow="0" w:lastRow="0" w:firstColumn="0" w:lastColumn="0" w:oddVBand="0" w:evenVBand="0" w:oddHBand="0" w:evenHBand="0" w:firstRowFirstColumn="0" w:firstRowLastColumn="0" w:lastRowFirstColumn="0" w:lastRowLastColumn="0"/>
               <w:rPr>
-                <w:sz w:val="20"/>
                 <w:lang w:eastAsia="de-DE"/>
               </w:rPr>
             </w:pPr>
             <w:r>
               <w:rPr>
-                <w:sz w:val="20"/>
                 <w:lang w:eastAsia="de-DE"/>
               </w:rPr>
               <w:t>100R Widerstand, 1W, oder 4x 400R 0.25W parallel</w:t>
@@ -4920,7 +4755,6 @@
               <w:keepNext/>
               <w:cnfStyle w:val="000000000000" w:firstRow="0" w:lastRow="0" w:firstColumn="0" w:lastColumn="0" w:oddVBand="0" w:evenVBand="0" w:oddHBand="0" w:evenHBand="0" w:firstRowFirstColumn="0" w:firstRowLastColumn="0" w:lastRowFirstColumn="0" w:lastRowLastColumn="0"/>
               <w:rPr>
-                <w:sz w:val="20"/>
                 <w:lang w:eastAsia="de-DE"/>
               </w:rPr>
             </w:pPr>
@@ -4935,7 +4769,6 @@
               <w:keepNext/>
               <w:cnfStyle w:val="000000000000" w:firstRow="0" w:lastRow="0" w:firstColumn="0" w:lastColumn="0" w:oddVBand="0" w:evenVBand="0" w:oddHBand="0" w:evenHBand="0" w:firstRowFirstColumn="0" w:firstRowLastColumn="0" w:lastRowFirstColumn="0" w:lastRowLastColumn="0"/>
               <w:rPr>
-                <w:sz w:val="20"/>
                 <w:lang w:eastAsia="de-DE"/>
               </w:rPr>
             </w:pPr>
@@ -4950,13 +4783,11 @@
               <w:keepNext/>
               <w:cnfStyle w:val="000000000000" w:firstRow="0" w:lastRow="0" w:firstColumn="0" w:lastColumn="0" w:oddVBand="0" w:evenVBand="0" w:oddHBand="0" w:evenHBand="0" w:firstRowFirstColumn="0" w:firstRowLastColumn="0" w:lastRowFirstColumn="0" w:lastRowLastColumn="0"/>
               <w:rPr>
-                <w:sz w:val="20"/>
                 <w:lang w:eastAsia="de-DE"/>
               </w:rPr>
             </w:pPr>
             <w:r>
               <w:rPr>
-                <w:sz w:val="20"/>
                 <w:lang w:eastAsia="de-DE"/>
               </w:rPr>
               <w:t>1 €</w:t>
@@ -4977,13 +4808,11 @@
             <w:pPr>
               <w:keepNext/>
               <w:rPr>
-                <w:sz w:val="20"/>
                 <w:lang w:eastAsia="de-DE"/>
               </w:rPr>
             </w:pPr>
             <w:r>
               <w:rPr>
-                <w:sz w:val="20"/>
                 <w:lang w:eastAsia="de-DE"/>
               </w:rPr>
               <w:t>1</w:t>
@@ -4999,27 +4828,23 @@
               <w:keepNext/>
               <w:cnfStyle w:val="000000100000" w:firstRow="0" w:lastRow="0" w:firstColumn="0" w:lastColumn="0" w:oddVBand="0" w:evenVBand="0" w:oddHBand="1" w:evenHBand="0" w:firstRowFirstColumn="0" w:firstRowLastColumn="0" w:lastRowFirstColumn="0" w:lastRowLastColumn="0"/>
               <w:rPr>
-                <w:sz w:val="20"/>
                 <w:lang w:eastAsia="de-DE"/>
               </w:rPr>
             </w:pPr>
             <w:r>
               <w:rPr>
-                <w:sz w:val="20"/>
                 <w:lang w:eastAsia="de-DE"/>
               </w:rPr>
               <w:t xml:space="preserve">(USB) </w:t>
             </w:r>
             <w:r>
               <w:rPr>
-                <w:sz w:val="20"/>
                 <w:lang w:eastAsia="de-DE"/>
               </w:rPr>
               <w:t>Kabel (defektes Gerät, Schrott)</w:t>
             </w:r>
             <w:r>
               <w:rPr>
-                <w:sz w:val="20"/>
                 <w:lang w:eastAsia="de-DE"/>
               </w:rPr>
               <w:t xml:space="preserve">, ca. 40cm </w:t>
@@ -5030,7 +4855,6 @@
               <w:keepNext/>
               <w:cnfStyle w:val="000000100000" w:firstRow="0" w:lastRow="0" w:firstColumn="0" w:lastColumn="0" w:oddVBand="0" w:evenVBand="0" w:oddHBand="1" w:evenHBand="0" w:firstRowFirstColumn="0" w:firstRowLastColumn="0" w:lastRowFirstColumn="0" w:lastRowLastColumn="0"/>
               <w:rPr>
-                <w:sz w:val="20"/>
                 <w:lang w:eastAsia="de-DE"/>
               </w:rPr>
             </w:pPr>
@@ -5045,7 +4869,6 @@
               <w:keepNext/>
               <w:cnfStyle w:val="000000100000" w:firstRow="0" w:lastRow="0" w:firstColumn="0" w:lastColumn="0" w:oddVBand="0" w:evenVBand="0" w:oddHBand="1" w:evenHBand="0" w:firstRowFirstColumn="0" w:firstRowLastColumn="0" w:lastRowFirstColumn="0" w:lastRowLastColumn="0"/>
               <w:rPr>
-                <w:sz w:val="20"/>
                 <w:lang w:eastAsia="de-DE"/>
               </w:rPr>
             </w:pPr>
@@ -5060,13 +4883,11 @@
               <w:keepNext/>
               <w:cnfStyle w:val="000000100000" w:firstRow="0" w:lastRow="0" w:firstColumn="0" w:lastColumn="0" w:oddVBand="0" w:evenVBand="0" w:oddHBand="1" w:evenHBand="0" w:firstRowFirstColumn="0" w:firstRowLastColumn="0" w:lastRowFirstColumn="0" w:lastRowLastColumn="0"/>
               <w:rPr>
-                <w:sz w:val="20"/>
                 <w:lang w:eastAsia="de-DE"/>
               </w:rPr>
             </w:pPr>
             <w:r>
               <w:rPr>
-                <w:sz w:val="20"/>
                 <w:lang w:eastAsia="de-DE"/>
               </w:rPr>
               <w:t xml:space="preserve">1 € </w:t>
@@ -5085,7 +4906,6 @@
               <w:keepNext/>
               <w:ind w:left="360"/>
               <w:rPr>
-                <w:sz w:val="20"/>
                 <w:lang w:eastAsia="de-DE"/>
               </w:rPr>
             </w:pPr>
@@ -5100,7 +4920,6 @@
               <w:keepNext/>
               <w:cnfStyle w:val="000000000000" w:firstRow="0" w:lastRow="0" w:firstColumn="0" w:lastColumn="0" w:oddVBand="0" w:evenVBand="0" w:oddHBand="0" w:evenHBand="0" w:firstRowFirstColumn="0" w:firstRowLastColumn="0" w:lastRowFirstColumn="0" w:lastRowLastColumn="0"/>
               <w:rPr>
-                <w:sz w:val="20"/>
                 <w:lang w:eastAsia="de-DE"/>
               </w:rPr>
             </w:pPr>
@@ -5115,7 +4934,6 @@
               <w:keepNext/>
               <w:cnfStyle w:val="000000000000" w:firstRow="0" w:lastRow="0" w:firstColumn="0" w:lastColumn="0" w:oddVBand="0" w:evenVBand="0" w:oddHBand="0" w:evenHBand="0" w:firstRowFirstColumn="0" w:firstRowLastColumn="0" w:lastRowFirstColumn="0" w:lastRowLastColumn="0"/>
               <w:rPr>
-                <w:sz w:val="20"/>
                 <w:lang w:eastAsia="de-DE"/>
               </w:rPr>
             </w:pPr>
@@ -5130,7 +4948,6 @@
               <w:keepNext/>
               <w:cnfStyle w:val="000000000000" w:firstRow="0" w:lastRow="0" w:firstColumn="0" w:lastColumn="0" w:oddVBand="0" w:evenVBand="0" w:oddHBand="0" w:evenHBand="0" w:firstRowFirstColumn="0" w:firstRowLastColumn="0" w:lastRowFirstColumn="0" w:lastRowLastColumn="0"/>
               <w:rPr>
-                <w:sz w:val="20"/>
                 <w:lang w:eastAsia="de-DE"/>
               </w:rPr>
             </w:pPr>
@@ -5151,7 +4968,6 @@
               <w:keepNext/>
               <w:ind w:left="360"/>
               <w:rPr>
-                <w:sz w:val="20"/>
                 <w:lang w:eastAsia="de-DE"/>
               </w:rPr>
             </w:pPr>
@@ -5166,7 +4982,6 @@
               <w:keepNext/>
               <w:cnfStyle w:val="000000100000" w:firstRow="0" w:lastRow="0" w:firstColumn="0" w:lastColumn="0" w:oddVBand="0" w:evenVBand="0" w:oddHBand="1" w:evenHBand="0" w:firstRowFirstColumn="0" w:firstRowLastColumn="0" w:lastRowFirstColumn="0" w:lastRowLastColumn="0"/>
               <w:rPr>
-                <w:sz w:val="20"/>
                 <w:lang w:eastAsia="de-DE"/>
               </w:rPr>
             </w:pPr>
@@ -5181,7 +4996,6 @@
               <w:keepNext/>
               <w:cnfStyle w:val="000000100000" w:firstRow="0" w:lastRow="0" w:firstColumn="0" w:lastColumn="0" w:oddVBand="0" w:evenVBand="0" w:oddHBand="1" w:evenHBand="0" w:firstRowFirstColumn="0" w:firstRowLastColumn="0" w:lastRowFirstColumn="0" w:lastRowLastColumn="0"/>
               <w:rPr>
-                <w:sz w:val="20"/>
                 <w:lang w:eastAsia="de-DE"/>
               </w:rPr>
             </w:pPr>
@@ -5196,7 +5010,6 @@
               <w:keepNext/>
               <w:cnfStyle w:val="000000100000" w:firstRow="0" w:lastRow="0" w:firstColumn="0" w:lastColumn="0" w:oddVBand="0" w:evenVBand="0" w:oddHBand="1" w:evenHBand="0" w:firstRowFirstColumn="0" w:firstRowLastColumn="0" w:lastRowFirstColumn="0" w:lastRowLastColumn="0"/>
               <w:rPr>
-                <w:sz w:val="20"/>
                 <w:lang w:eastAsia="de-DE"/>
               </w:rPr>
             </w:pPr>
@@ -5213,16 +5026,13 @@
             <w:pPr>
               <w:keepNext/>
               <w:rPr>
-                <w:sz w:val="20"/>
                 <w:lang w:eastAsia="de-DE"/>
               </w:rPr>
             </w:pPr>
             <w:r>
               <w:rPr>
-                <w:sz w:val="20"/>
                 <w:lang w:eastAsia="de-DE"/>
               </w:rPr>
-              <w:lastRenderedPageBreak/>
               <w:t>1</w:t>
             </w:r>
           </w:p>
@@ -5236,27 +5046,23 @@
               <w:keepNext/>
               <w:cnfStyle w:val="000000000000" w:firstRow="0" w:lastRow="0" w:firstColumn="0" w:lastColumn="0" w:oddVBand="0" w:evenVBand="0" w:oddHBand="0" w:evenHBand="0" w:firstRowFirstColumn="0" w:firstRowLastColumn="0" w:lastRowFirstColumn="0" w:lastRowLastColumn="0"/>
               <w:rPr>
-                <w:sz w:val="20"/>
                 <w:lang w:eastAsia="de-DE"/>
               </w:rPr>
             </w:pPr>
             <w:r>
               <w:rPr>
-                <w:sz w:val="20"/>
                 <w:lang w:eastAsia="de-DE"/>
               </w:rPr>
               <w:t xml:space="preserve">Proben: </w:t>
             </w:r>
             <w:r>
               <w:rPr>
-                <w:sz w:val="20"/>
                 <w:lang w:eastAsia="de-DE"/>
               </w:rPr>
               <w:t xml:space="preserve"> Duschgel mit Glitzereffekt</w:t>
             </w:r>
             <w:r>
               <w:rPr>
-                <w:sz w:val="20"/>
                 <w:lang w:eastAsia="de-DE"/>
               </w:rPr>
               <w:t xml:space="preserve">, Mikrokugeln, Epithelzellen </w:t>
@@ -5272,7 +5078,6 @@
               <w:keepNext/>
               <w:cnfStyle w:val="000000000000" w:firstRow="0" w:lastRow="0" w:firstColumn="0" w:lastColumn="0" w:oddVBand="0" w:evenVBand="0" w:oddHBand="0" w:evenHBand="0" w:firstRowFirstColumn="0" w:firstRowLastColumn="0" w:lastRowFirstColumn="0" w:lastRowLastColumn="0"/>
               <w:rPr>
-                <w:sz w:val="20"/>
                 <w:lang w:eastAsia="de-DE"/>
               </w:rPr>
             </w:pPr>
@@ -5287,7 +5092,6 @@
               <w:keepNext/>
               <w:cnfStyle w:val="000000000000" w:firstRow="0" w:lastRow="0" w:firstColumn="0" w:lastColumn="0" w:oddVBand="0" w:evenVBand="0" w:oddHBand="0" w:evenHBand="0" w:firstRowFirstColumn="0" w:firstRowLastColumn="0" w:lastRowFirstColumn="0" w:lastRowLastColumn="0"/>
               <w:rPr>
-                <w:sz w:val="20"/>
                 <w:lang w:eastAsia="de-DE"/>
               </w:rPr>
             </w:pPr>
@@ -5307,13 +5111,11 @@
             <w:pPr>
               <w:keepNext/>
               <w:rPr>
-                <w:sz w:val="20"/>
                 <w:lang w:eastAsia="de-DE"/>
               </w:rPr>
             </w:pPr>
             <w:r>
               <w:rPr>
-                <w:sz w:val="20"/>
                 <w:lang w:eastAsia="de-DE"/>
               </w:rPr>
               <w:t>1</w:t>
@@ -5329,13 +5131,11 @@
               <w:keepNext/>
               <w:cnfStyle w:val="000000100000" w:firstRow="0" w:lastRow="0" w:firstColumn="0" w:lastColumn="0" w:oddVBand="0" w:evenVBand="0" w:oddHBand="1" w:evenHBand="0" w:firstRowFirstColumn="0" w:firstRowLastColumn="0" w:lastRowFirstColumn="0" w:lastRowLastColumn="0"/>
               <w:rPr>
-                <w:sz w:val="20"/>
                 <w:lang w:eastAsia="de-DE"/>
               </w:rPr>
             </w:pPr>
             <w:r>
               <w:rPr>
-                <w:sz w:val="20"/>
                 <w:lang w:eastAsia="de-DE"/>
               </w:rPr>
               <w:t>Probenpräparationskit,</w:t>
@@ -5346,13 +5146,11 @@
               <w:keepNext/>
               <w:cnfStyle w:val="000000100000" w:firstRow="0" w:lastRow="0" w:firstColumn="0" w:lastColumn="0" w:oddVBand="0" w:evenVBand="0" w:oddHBand="1" w:evenHBand="0" w:firstRowFirstColumn="0" w:firstRowLastColumn="0" w:lastRowFirstColumn="0" w:lastRowLastColumn="0"/>
               <w:rPr>
-                <w:sz w:val="20"/>
                 <w:lang w:eastAsia="de-DE"/>
               </w:rPr>
             </w:pPr>
             <w:r>
               <w:rPr>
-                <w:sz w:val="20"/>
                 <w:lang w:eastAsia="de-DE"/>
               </w:rPr>
               <w:t xml:space="preserve"> Pipette, Deckgläschen, Objektträger (120x70mm)</w:t>
@@ -5363,7 +5161,6 @@
               <w:keepNext/>
               <w:cnfStyle w:val="000000100000" w:firstRow="0" w:lastRow="0" w:firstColumn="0" w:lastColumn="0" w:oddVBand="0" w:evenVBand="0" w:oddHBand="1" w:evenHBand="0" w:firstRowFirstColumn="0" w:firstRowLastColumn="0" w:lastRowFirstColumn="0" w:lastRowLastColumn="0"/>
               <w:rPr>
-                <w:sz w:val="20"/>
                 <w:lang w:eastAsia="de-DE"/>
               </w:rPr>
             </w:pPr>
@@ -5371,7 +5168,6 @@
               <w:r>
                 <w:rPr>
                   <w:rStyle w:val="Hyperlink"/>
-                  <w:sz w:val="20"/>
                   <w:lang w:eastAsia="de-DE"/>
                 </w:rPr>
                 <w:t>https://www.msg-praxisbedarf.de/MENZEL-Objekttraeger-MIT-Mattrand-50-Stueck.htm?websale8=msg&amp;pi=58150&amp;ref=froogle&amp;subref=MEG101126M&amp;gclid=Cj0KCQjw3ebdBRC1ARIsAD8U0V5Luk5NOQ_5EgCx-r_ZP_9B5Slwe-cPsXAOKK-Mx73bsF8DHiD24gEaArfkEALw_wcB</w:t>
@@ -5379,7 +5175,6 @@
             </w:hyperlink>
             <w:r>
               <w:rPr>
-                <w:sz w:val="20"/>
                 <w:lang w:eastAsia="de-DE"/>
               </w:rPr>
               <w:t xml:space="preserve"> </w:t>
@@ -5391,7 +5186,6 @@
               <w:ind w:left="360"/>
               <w:cnfStyle w:val="000000100000" w:firstRow="0" w:lastRow="0" w:firstColumn="0" w:lastColumn="0" w:oddVBand="0" w:evenVBand="0" w:oddHBand="1" w:evenHBand="0" w:firstRowFirstColumn="0" w:firstRowLastColumn="0" w:lastRowFirstColumn="0" w:lastRowLastColumn="0"/>
               <w:rPr>
-                <w:sz w:val="20"/>
                 <w:lang w:eastAsia="de-DE"/>
               </w:rPr>
             </w:pPr>
@@ -5406,7 +5200,6 @@
               <w:keepNext/>
               <w:cnfStyle w:val="000000100000" w:firstRow="0" w:lastRow="0" w:firstColumn="0" w:lastColumn="0" w:oddVBand="0" w:evenVBand="0" w:oddHBand="1" w:evenHBand="0" w:firstRowFirstColumn="0" w:firstRowLastColumn="0" w:lastRowFirstColumn="0" w:lastRowLastColumn="0"/>
               <w:rPr>
-                <w:sz w:val="20"/>
                 <w:lang w:eastAsia="de-DE"/>
               </w:rPr>
             </w:pPr>
@@ -5421,13 +5214,11 @@
               <w:keepNext/>
               <w:cnfStyle w:val="000000100000" w:firstRow="0" w:lastRow="0" w:firstColumn="0" w:lastColumn="0" w:oddVBand="0" w:evenVBand="0" w:oddHBand="1" w:evenHBand="0" w:firstRowFirstColumn="0" w:firstRowLastColumn="0" w:lastRowFirstColumn="0" w:lastRowLastColumn="0"/>
               <w:rPr>
-                <w:sz w:val="20"/>
                 <w:lang w:eastAsia="de-DE"/>
               </w:rPr>
             </w:pPr>
             <w:r>
               <w:rPr>
-                <w:sz w:val="20"/>
                 <w:lang w:eastAsia="de-DE"/>
               </w:rPr>
               <w:t>5€</w:t>
@@ -5451,7 +5242,7 @@
           <w:lang w:val="en-US"/>
         </w:rPr>
       </w:pPr>
-      <w:bookmarkStart w:id="11" w:name="_Toc530734178"/>
+      <w:bookmarkStart w:id="12" w:name="_Toc530734178"/>
       <w:r>
         <w:rPr>
           <w:rStyle w:val="berschrift2Zchn"/>
@@ -5473,7 +5264,7 @@
         </w:rPr>
         <w:t>y</w:t>
       </w:r>
-      <w:bookmarkEnd w:id="11"/>
+      <w:bookmarkEnd w:id="12"/>
     </w:p>
     <w:p>
       <w:pPr>
@@ -5518,7 +5309,7 @@
           <w:lang w:val="en-US"/>
         </w:rPr>
       </w:pPr>
-      <w:bookmarkStart w:id="12" w:name="_Toc530734179"/>
+      <w:bookmarkStart w:id="13" w:name="_Toc530734179"/>
       <w:r>
         <w:rPr>
           <w:rStyle w:val="berschrift2Zchn"/>
@@ -5533,7 +5324,7 @@
         </w:rPr>
         <w:t xml:space="preserve"> Used in this Tutorial</w:t>
       </w:r>
-      <w:bookmarkEnd w:id="12"/>
+      <w:bookmarkEnd w:id="13"/>
       <w:r>
         <w:rPr>
           <w:rStyle w:val="berschrift2Zchn"/>
@@ -5701,14 +5492,14 @@
           <w:lang w:val="en-US" w:eastAsia="de-DE"/>
         </w:rPr>
       </w:pPr>
-      <w:bookmarkStart w:id="13" w:name="_Toc530734180"/>
+      <w:bookmarkStart w:id="14" w:name="_Toc530734180"/>
       <w:r>
         <w:rPr>
           <w:lang w:val="en-US" w:eastAsia="de-DE"/>
         </w:rPr>
         <w:t>Prepare Software to make Software work (Optional)</w:t>
       </w:r>
-      <w:bookmarkEnd w:id="13"/>
+      <w:bookmarkEnd w:id="14"/>
     </w:p>
     <w:p>
       <w:pPr>
@@ -5839,25 +5630,15 @@
           <w:lang w:val="en-US" w:eastAsia="de-DE"/>
         </w:rPr>
       </w:pPr>
-      <w:bookmarkStart w:id="14" w:name="_Toc530734181"/>
+      <w:bookmarkStart w:id="15" w:name="_Toc530734181"/>
       <w:r>
         <w:rPr>
           <w:rFonts w:eastAsia="Times New Roman"/>
           <w:lang w:val="en-US" w:eastAsia="de-DE"/>
         </w:rPr>
-        <w:lastRenderedPageBreak/>
-        <w:t>Theoretical Part for t</w:t>
+        <w:t>Theoretical Part for the *XXX</w:t>
       </w:r>
-      <w:bookmarkStart w:id="15" w:name="_GoBack"/>
       <w:bookmarkEnd w:id="15"/>
-      <w:r>
-        <w:rPr>
-          <w:rFonts w:eastAsia="Times New Roman"/>
-          <w:lang w:val="en-US" w:eastAsia="de-DE"/>
-        </w:rPr>
-        <w:t>he *XXX</w:t>
-      </w:r>
-      <w:bookmarkEnd w:id="14"/>
     </w:p>
     <w:p>
       <w:pPr>
@@ -5952,7 +5733,7 @@
         <w:pStyle w:val="KeinLeerraum"/>
         <w:rPr>
           <w:rStyle w:val="berschrift2Zchn"/>
-          <w:rFonts w:asciiTheme="minorHAnsi" w:eastAsia="Times New Roman" w:hAnsiTheme="minorHAnsi" w:cstheme="minorBidi"/>
+          <w:rFonts w:eastAsia="Times New Roman"/>
           <w:b/>
           <w:bCs/>
           <w:iCs/>
@@ -6092,7 +5873,6 @@
         <w:rPr>
           <w:lang w:val="en-US"/>
         </w:rPr>
-        <w:lastRenderedPageBreak/>
         <w:t>Experiments</w:t>
       </w:r>
       <w:bookmarkEnd w:id="19"/>
@@ -6201,9 +5981,8 @@
         <w:pStyle w:val="berschrift1"/>
         <w:rPr>
           <w:rStyle w:val="berschrift2Zchn"/>
-          <w:rFonts w:eastAsiaTheme="minorEastAsia" w:cstheme="minorBidi"/>
-          <w:b/>
-          <w:bCs/>
+          <w:b w:val="0"/>
+          <w:bCs w:val="0"/>
           <w:iCs/>
           <w:outline/>
           <w:color w:val="FFFFFF"/>
@@ -6215,7 +5994,6 @@
       <w:r>
         <w:rPr>
           <w:rStyle w:val="berschrift2Zchn"/>
-          <w:rFonts w:eastAsiaTheme="minorEastAsia" w:cstheme="minorBidi"/>
           <w:iCs/>
           <w:color w:val="FFFFFF"/>
           <w:sz w:val="28"/>
@@ -6227,7 +6005,6 @@
       <w:r>
         <w:rPr>
           <w:rStyle w:val="berschrift2Zchn"/>
-          <w:rFonts w:eastAsiaTheme="minorEastAsia" w:cstheme="minorBidi"/>
           <w:iCs/>
           <w:color w:val="FFFFFF"/>
           <w:sz w:val="28"/>
@@ -6256,7 +6033,6 @@
       <w:pPr>
         <w:rPr>
           <w:rStyle w:val="berschrift2Zchn"/>
-          <w:rFonts w:asciiTheme="minorHAnsi" w:eastAsiaTheme="minorEastAsia" w:hAnsiTheme="minorHAnsi" w:cstheme="minorBidi"/>
           <w:b/>
           <w:bCs/>
           <w:iCs/>
@@ -6271,9 +6047,8 @@
         <w:pStyle w:val="berschrift1"/>
         <w:rPr>
           <w:rStyle w:val="berschrift2Zchn"/>
-          <w:rFonts w:eastAsiaTheme="minorEastAsia" w:cstheme="minorBidi"/>
-          <w:b/>
-          <w:bCs/>
+          <w:b w:val="0"/>
+          <w:bCs w:val="0"/>
           <w:iCs/>
           <w:outline/>
           <w:color w:val="FFFFFF"/>
@@ -6285,7 +6060,6 @@
       <w:r>
         <w:rPr>
           <w:rStyle w:val="berschrift2Zchn"/>
-          <w:rFonts w:eastAsiaTheme="minorEastAsia" w:cstheme="minorBidi"/>
           <w:iCs/>
           <w:color w:val="FFFFFF"/>
           <w:sz w:val="28"/>
@@ -6297,7 +6071,6 @@
       <w:r>
         <w:rPr>
           <w:rStyle w:val="berschrift2Zchn"/>
-          <w:rFonts w:eastAsiaTheme="minorEastAsia" w:cstheme="minorBidi"/>
           <w:iCs/>
           <w:color w:val="FFFFFF"/>
           <w:sz w:val="28"/>
@@ -6558,7 +6331,6 @@
     </w:pPr>
     <w:r>
       <w:rPr>
-        <w:rFonts w:asciiTheme="minorHAnsi" w:eastAsiaTheme="minorEastAsia" w:hAnsiTheme="minorHAnsi" w:cstheme="minorBidi"/>
         <w:iCs/>
         <w:noProof/>
         <w:sz w:val="21"/>
@@ -11271,7 +11043,7 @@
   <w:docDefaults>
     <w:rPrDefault>
       <w:rPr>
-        <w:rFonts w:asciiTheme="majorHAnsi" w:eastAsiaTheme="majorEastAsia" w:hAnsiTheme="majorHAnsi" w:cstheme="majorBidi"/>
+        <w:rFonts w:asciiTheme="minorHAnsi" w:eastAsiaTheme="minorEastAsia" w:hAnsiTheme="minorHAnsi" w:cstheme="minorBidi"/>
         <w:sz w:val="22"/>
         <w:szCs w:val="22"/>
         <w:lang w:val="de-DE" w:eastAsia="en-US" w:bidi="ar-SA"/>
@@ -11279,7 +11051,7 @@
     </w:rPrDefault>
     <w:pPrDefault>
       <w:pPr>
-        <w:spacing w:after="200" w:line="252" w:lineRule="auto"/>
+        <w:spacing w:before="200" w:after="200" w:line="276" w:lineRule="auto"/>
       </w:pPr>
     </w:pPrDefault>
   </w:docDefaults>
@@ -11663,7 +11435,11 @@
   <w:style w:type="paragraph" w:default="1" w:styleId="Standard">
     <w:name w:val="Normal"/>
     <w:qFormat/>
-    <w:rsid w:val="00321CFC"/>
+    <w:rsid w:val="00570A15"/>
+    <w:rPr>
+      <w:sz w:val="20"/>
+      <w:szCs w:val="20"/>
+    </w:rPr>
   </w:style>
   <w:style w:type="paragraph" w:styleId="berschrift1">
     <w:name w:val="heading 1"/>
@@ -11672,21 +11448,26 @@
     <w:link w:val="berschrift1Zchn"/>
     <w:uiPriority w:val="9"/>
     <w:qFormat/>
-    <w:rsid w:val="00321CFC"/>
+    <w:rsid w:val="00570A15"/>
     <w:pPr>
       <w:pBdr>
-        <w:bottom w:val="thinThickSmallGap" w:sz="12" w:space="1" w:color="C45911" w:themeColor="accent2" w:themeShade="BF"/>
+        <w:top w:val="single" w:sz="24" w:space="0" w:color="4472C4" w:themeColor="accent1"/>
+        <w:left w:val="single" w:sz="24" w:space="0" w:color="4472C4" w:themeColor="accent1"/>
+        <w:bottom w:val="single" w:sz="24" w:space="0" w:color="4472C4" w:themeColor="accent1"/>
+        <w:right w:val="single" w:sz="24" w:space="0" w:color="4472C4" w:themeColor="accent1"/>
       </w:pBdr>
-      <w:spacing w:before="400"/>
-      <w:jc w:val="center"/>
+      <w:shd w:val="clear" w:color="auto" w:fill="4472C4" w:themeFill="accent1"/>
+      <w:spacing w:after="0"/>
       <w:outlineLvl w:val="0"/>
     </w:pPr>
     <w:rPr>
+      <w:b/>
+      <w:bCs/>
       <w:caps/>
-      <w:color w:val="833C0B" w:themeColor="accent2" w:themeShade="80"/>
-      <w:spacing w:val="20"/>
-      <w:sz w:val="28"/>
-      <w:szCs w:val="28"/>
+      <w:color w:val="FFFFFF" w:themeColor="background1"/>
+      <w:spacing w:val="15"/>
+      <w:sz w:val="22"/>
+      <w:szCs w:val="22"/>
     </w:rPr>
   </w:style>
   <w:style w:type="paragraph" w:styleId="berschrift2">
@@ -11697,21 +11478,23 @@
     <w:uiPriority w:val="9"/>
     <w:unhideWhenUsed/>
     <w:qFormat/>
-    <w:rsid w:val="00321CFC"/>
+    <w:rsid w:val="00570A15"/>
     <w:pPr>
       <w:pBdr>
-        <w:bottom w:val="single" w:sz="4" w:space="1" w:color="823B0B" w:themeColor="accent2" w:themeShade="7F"/>
+        <w:top w:val="single" w:sz="24" w:space="0" w:color="D9E2F3" w:themeColor="accent1" w:themeTint="33"/>
+        <w:left w:val="single" w:sz="24" w:space="0" w:color="D9E2F3" w:themeColor="accent1" w:themeTint="33"/>
+        <w:bottom w:val="single" w:sz="24" w:space="0" w:color="D9E2F3" w:themeColor="accent1" w:themeTint="33"/>
+        <w:right w:val="single" w:sz="24" w:space="0" w:color="D9E2F3" w:themeColor="accent1" w:themeTint="33"/>
       </w:pBdr>
-      <w:spacing w:before="400"/>
-      <w:jc w:val="center"/>
+      <w:shd w:val="clear" w:color="auto" w:fill="D9E2F3" w:themeFill="accent1" w:themeFillTint="33"/>
+      <w:spacing w:after="0"/>
       <w:outlineLvl w:val="1"/>
     </w:pPr>
     <w:rPr>
       <w:caps/>
-      <w:color w:val="833C0B" w:themeColor="accent2" w:themeShade="80"/>
       <w:spacing w:val="15"/>
-      <w:sz w:val="24"/>
-      <w:szCs w:val="24"/>
+      <w:sz w:val="22"/>
+      <w:szCs w:val="22"/>
     </w:rPr>
   </w:style>
   <w:style w:type="paragraph" w:styleId="berschrift3">
@@ -11722,21 +11505,21 @@
     <w:uiPriority w:val="9"/>
     <w:unhideWhenUsed/>
     <w:qFormat/>
-    <w:rsid w:val="00321CFC"/>
+    <w:rsid w:val="00570A15"/>
     <w:pPr>
       <w:pBdr>
-        <w:top w:val="dotted" w:sz="4" w:space="1" w:color="823B0B" w:themeColor="accent2" w:themeShade="7F"/>
-        <w:bottom w:val="dotted" w:sz="4" w:space="1" w:color="823B0B" w:themeColor="accent2" w:themeShade="7F"/>
+        <w:top w:val="single" w:sz="6" w:space="2" w:color="4472C4" w:themeColor="accent1"/>
+        <w:left w:val="single" w:sz="6" w:space="2" w:color="4472C4" w:themeColor="accent1"/>
       </w:pBdr>
-      <w:spacing w:before="300"/>
-      <w:jc w:val="center"/>
+      <w:spacing w:before="300" w:after="0"/>
       <w:outlineLvl w:val="2"/>
     </w:pPr>
     <w:rPr>
       <w:caps/>
-      <w:color w:val="823B0B" w:themeColor="accent2" w:themeShade="7F"/>
-      <w:sz w:val="24"/>
-      <w:szCs w:val="24"/>
+      <w:color w:val="1F3763" w:themeColor="accent1" w:themeShade="7F"/>
+      <w:spacing w:val="15"/>
+      <w:sz w:val="22"/>
+      <w:szCs w:val="22"/>
     </w:rPr>
   </w:style>
   <w:style w:type="paragraph" w:styleId="berschrift4">
@@ -11747,19 +11530,21 @@
     <w:uiPriority w:val="9"/>
     <w:unhideWhenUsed/>
     <w:qFormat/>
-    <w:rsid w:val="00321CFC"/>
+    <w:rsid w:val="00570A15"/>
     <w:pPr>
       <w:pBdr>
-        <w:bottom w:val="dotted" w:sz="4" w:space="1" w:color="C45911" w:themeColor="accent2" w:themeShade="BF"/>
+        <w:top w:val="dotted" w:sz="6" w:space="2" w:color="4472C4" w:themeColor="accent1"/>
+        <w:left w:val="dotted" w:sz="6" w:space="2" w:color="4472C4" w:themeColor="accent1"/>
       </w:pBdr>
-      <w:spacing w:after="120"/>
-      <w:jc w:val="center"/>
+      <w:spacing w:before="300" w:after="0"/>
       <w:outlineLvl w:val="3"/>
     </w:pPr>
     <w:rPr>
       <w:caps/>
-      <w:color w:val="823B0B" w:themeColor="accent2" w:themeShade="7F"/>
+      <w:color w:val="2F5496" w:themeColor="accent1" w:themeShade="BF"/>
       <w:spacing w:val="10"/>
+      <w:sz w:val="22"/>
+      <w:szCs w:val="22"/>
     </w:rPr>
   </w:style>
   <w:style w:type="paragraph" w:styleId="berschrift5">
@@ -11771,16 +11556,20 @@
     <w:semiHidden/>
     <w:unhideWhenUsed/>
     <w:qFormat/>
-    <w:rsid w:val="00321CFC"/>
+    <w:rsid w:val="00570A15"/>
     <w:pPr>
-      <w:spacing w:before="320" w:after="120"/>
-      <w:jc w:val="center"/>
+      <w:pBdr>
+        <w:bottom w:val="single" w:sz="6" w:space="1" w:color="4472C4" w:themeColor="accent1"/>
+      </w:pBdr>
+      <w:spacing w:before="300" w:after="0"/>
       <w:outlineLvl w:val="4"/>
     </w:pPr>
     <w:rPr>
       <w:caps/>
-      <w:color w:val="823B0B" w:themeColor="accent2" w:themeShade="7F"/>
+      <w:color w:val="2F5496" w:themeColor="accent1" w:themeShade="BF"/>
       <w:spacing w:val="10"/>
+      <w:sz w:val="22"/>
+      <w:szCs w:val="22"/>
     </w:rPr>
   </w:style>
   <w:style w:type="paragraph" w:styleId="berschrift6">
@@ -11792,16 +11581,20 @@
     <w:semiHidden/>
     <w:unhideWhenUsed/>
     <w:qFormat/>
-    <w:rsid w:val="00321CFC"/>
+    <w:rsid w:val="00570A15"/>
     <w:pPr>
-      <w:spacing w:after="120"/>
-      <w:jc w:val="center"/>
+      <w:pBdr>
+        <w:bottom w:val="dotted" w:sz="6" w:space="1" w:color="4472C4" w:themeColor="accent1"/>
+      </w:pBdr>
+      <w:spacing w:before="300" w:after="0"/>
       <w:outlineLvl w:val="5"/>
     </w:pPr>
     <w:rPr>
       <w:caps/>
-      <w:color w:val="C45911" w:themeColor="accent2" w:themeShade="BF"/>
+      <w:color w:val="2F5496" w:themeColor="accent1" w:themeShade="BF"/>
       <w:spacing w:val="10"/>
+      <w:sz w:val="22"/>
+      <w:szCs w:val="22"/>
     </w:rPr>
   </w:style>
   <w:style w:type="paragraph" w:styleId="berschrift7">
@@ -11813,18 +11606,17 @@
     <w:semiHidden/>
     <w:unhideWhenUsed/>
     <w:qFormat/>
-    <w:rsid w:val="00321CFC"/>
+    <w:rsid w:val="00570A15"/>
     <w:pPr>
-      <w:spacing w:after="120"/>
-      <w:jc w:val="center"/>
+      <w:spacing w:before="300" w:after="0"/>
       <w:outlineLvl w:val="6"/>
     </w:pPr>
     <w:rPr>
-      <w:i/>
-      <w:iCs/>
       <w:caps/>
-      <w:color w:val="C45911" w:themeColor="accent2" w:themeShade="BF"/>
+      <w:color w:val="2F5496" w:themeColor="accent1" w:themeShade="BF"/>
       <w:spacing w:val="10"/>
+      <w:sz w:val="22"/>
+      <w:szCs w:val="22"/>
     </w:rPr>
   </w:style>
   <w:style w:type="paragraph" w:styleId="berschrift8">
@@ -11836,17 +11628,16 @@
     <w:semiHidden/>
     <w:unhideWhenUsed/>
     <w:qFormat/>
-    <w:rsid w:val="00321CFC"/>
+    <w:rsid w:val="00570A15"/>
     <w:pPr>
-      <w:spacing w:after="120"/>
-      <w:jc w:val="center"/>
+      <w:spacing w:before="300" w:after="0"/>
       <w:outlineLvl w:val="7"/>
     </w:pPr>
     <w:rPr>
       <w:caps/>
       <w:spacing w:val="10"/>
-      <w:sz w:val="20"/>
-      <w:szCs w:val="20"/>
+      <w:sz w:val="18"/>
+      <w:szCs w:val="18"/>
     </w:rPr>
   </w:style>
   <w:style w:type="paragraph" w:styleId="berschrift9">
@@ -11858,19 +11649,17 @@
     <w:semiHidden/>
     <w:unhideWhenUsed/>
     <w:qFormat/>
-    <w:rsid w:val="00321CFC"/>
+    <w:rsid w:val="00570A15"/>
     <w:pPr>
-      <w:spacing w:after="120"/>
-      <w:jc w:val="center"/>
+      <w:spacing w:before="300" w:after="0"/>
       <w:outlineLvl w:val="8"/>
     </w:pPr>
     <w:rPr>
       <w:i/>
-      <w:iCs/>
       <w:caps/>
       <w:spacing w:val="10"/>
-      <w:sz w:val="20"/>
-      <w:szCs w:val="20"/>
+      <w:sz w:val="18"/>
+      <w:szCs w:val="18"/>
     </w:rPr>
   </w:style>
   <w:style w:type="character" w:default="1" w:styleId="Absatz-Standardschriftart">
@@ -11905,13 +11694,14 @@
     <w:basedOn w:val="Absatz-Standardschriftart"/>
     <w:link w:val="berschrift1"/>
     <w:uiPriority w:val="9"/>
-    <w:rsid w:val="00321CFC"/>
+    <w:rsid w:val="00570A15"/>
     <w:rPr>
+      <w:b/>
+      <w:bCs/>
       <w:caps/>
-      <w:color w:val="833C0B" w:themeColor="accent2" w:themeShade="80"/>
-      <w:spacing w:val="20"/>
-      <w:sz w:val="28"/>
-      <w:szCs w:val="28"/>
+      <w:color w:val="FFFFFF" w:themeColor="background1"/>
+      <w:spacing w:val="15"/>
+      <w:shd w:val="clear" w:color="auto" w:fill="4472C4" w:themeFill="accent1"/>
     </w:rPr>
   </w:style>
   <w:style w:type="character" w:customStyle="1" w:styleId="berschrift2Zchn">
@@ -11919,13 +11709,11 @@
     <w:basedOn w:val="Absatz-Standardschriftart"/>
     <w:link w:val="berschrift2"/>
     <w:uiPriority w:val="9"/>
-    <w:rsid w:val="00321CFC"/>
+    <w:rsid w:val="00570A15"/>
     <w:rPr>
       <w:caps/>
-      <w:color w:val="833C0B" w:themeColor="accent2" w:themeShade="80"/>
       <w:spacing w:val="15"/>
-      <w:sz w:val="24"/>
-      <w:szCs w:val="24"/>
+      <w:shd w:val="clear" w:color="auto" w:fill="D9E2F3" w:themeFill="accent1" w:themeFillTint="33"/>
     </w:rPr>
   </w:style>
   <w:style w:type="character" w:customStyle="1" w:styleId="berschrift3Zchn">
@@ -11933,12 +11721,11 @@
     <w:basedOn w:val="Absatz-Standardschriftart"/>
     <w:link w:val="berschrift3"/>
     <w:uiPriority w:val="9"/>
-    <w:rsid w:val="00321CFC"/>
+    <w:rsid w:val="00570A15"/>
     <w:rPr>
       <w:caps/>
-      <w:color w:val="823B0B" w:themeColor="accent2" w:themeShade="7F"/>
-      <w:sz w:val="24"/>
-      <w:szCs w:val="24"/>
+      <w:color w:val="1F3763" w:themeColor="accent1" w:themeShade="7F"/>
+      <w:spacing w:val="15"/>
     </w:rPr>
   </w:style>
   <w:style w:type="character" w:customStyle="1" w:styleId="berschrift4Zchn">
@@ -11946,10 +11733,10 @@
     <w:basedOn w:val="Absatz-Standardschriftart"/>
     <w:link w:val="berschrift4"/>
     <w:uiPriority w:val="9"/>
-    <w:rsid w:val="00321CFC"/>
+    <w:rsid w:val="00570A15"/>
     <w:rPr>
       <w:caps/>
-      <w:color w:val="823B0B" w:themeColor="accent2" w:themeShade="7F"/>
+      <w:color w:val="2F5496" w:themeColor="accent1" w:themeShade="BF"/>
       <w:spacing w:val="10"/>
     </w:rPr>
   </w:style>
@@ -11959,10 +11746,10 @@
     <w:link w:val="berschrift5"/>
     <w:uiPriority w:val="9"/>
     <w:semiHidden/>
-    <w:rsid w:val="00321CFC"/>
+    <w:rsid w:val="00570A15"/>
     <w:rPr>
       <w:caps/>
-      <w:color w:val="823B0B" w:themeColor="accent2" w:themeShade="7F"/>
+      <w:color w:val="2F5496" w:themeColor="accent1" w:themeShade="BF"/>
       <w:spacing w:val="10"/>
     </w:rPr>
   </w:style>
@@ -11972,10 +11759,10 @@
     <w:link w:val="berschrift6"/>
     <w:uiPriority w:val="9"/>
     <w:semiHidden/>
-    <w:rsid w:val="00321CFC"/>
+    <w:rsid w:val="00570A15"/>
     <w:rPr>
       <w:caps/>
-      <w:color w:val="C45911" w:themeColor="accent2" w:themeShade="BF"/>
+      <w:color w:val="2F5496" w:themeColor="accent1" w:themeShade="BF"/>
       <w:spacing w:val="10"/>
     </w:rPr>
   </w:style>
@@ -11985,12 +11772,10 @@
     <w:link w:val="berschrift7"/>
     <w:uiPriority w:val="9"/>
     <w:semiHidden/>
-    <w:rsid w:val="00321CFC"/>
+    <w:rsid w:val="00570A15"/>
     <w:rPr>
-      <w:i/>
-      <w:iCs/>
       <w:caps/>
-      <w:color w:val="C45911" w:themeColor="accent2" w:themeShade="BF"/>
+      <w:color w:val="2F5496" w:themeColor="accent1" w:themeShade="BF"/>
       <w:spacing w:val="10"/>
     </w:rPr>
   </w:style>
@@ -12000,12 +11785,12 @@
     <w:link w:val="berschrift8"/>
     <w:uiPriority w:val="9"/>
     <w:semiHidden/>
-    <w:rsid w:val="00321CFC"/>
+    <w:rsid w:val="00570A15"/>
     <w:rPr>
       <w:caps/>
       <w:spacing w:val="10"/>
-      <w:sz w:val="20"/>
-      <w:szCs w:val="20"/>
+      <w:sz w:val="18"/>
+      <w:szCs w:val="18"/>
     </w:rPr>
   </w:style>
   <w:style w:type="character" w:customStyle="1" w:styleId="berschrift9Zchn">
@@ -12014,14 +11799,13 @@
     <w:link w:val="berschrift9"/>
     <w:uiPriority w:val="9"/>
     <w:semiHidden/>
-    <w:rsid w:val="00321CFC"/>
+    <w:rsid w:val="00570A15"/>
     <w:rPr>
       <w:i/>
-      <w:iCs/>
       <w:caps/>
       <w:spacing w:val="10"/>
-      <w:sz w:val="20"/>
-      <w:szCs w:val="20"/>
+      <w:sz w:val="18"/>
+      <w:szCs w:val="18"/>
     </w:rPr>
   </w:style>
   <w:style w:type="paragraph" w:customStyle="1" w:styleId="project-date">
@@ -12063,12 +11847,10 @@
     <w:name w:val="Strong"/>
     <w:uiPriority w:val="22"/>
     <w:qFormat/>
-    <w:rsid w:val="00321CFC"/>
+    <w:rsid w:val="00570A15"/>
     <w:rPr>
       <w:b/>
       <w:bCs/>
-      <w:color w:val="C45911" w:themeColor="accent2" w:themeShade="BF"/>
-      <w:spacing w:val="5"/>
     </w:rPr>
   </w:style>
   <w:style w:type="paragraph" w:styleId="Beschriftung">
@@ -12078,12 +11860,13 @@
     <w:uiPriority w:val="35"/>
     <w:unhideWhenUsed/>
     <w:qFormat/>
-    <w:rsid w:val="00321CFC"/>
+    <w:rsid w:val="00570A15"/>
     <w:rPr>
-      <w:caps/>
-      <w:spacing w:val="10"/>
-      <w:sz w:val="18"/>
-      <w:szCs w:val="18"/>
+      <w:b/>
+      <w:bCs/>
+      <w:color w:val="2F5496" w:themeColor="accent1" w:themeShade="BF"/>
+      <w:sz w:val="16"/>
+      <w:szCs w:val="16"/>
     </w:rPr>
   </w:style>
   <w:style w:type="paragraph" w:styleId="Titel">
@@ -12093,21 +11876,17 @@
     <w:link w:val="TitelZchn"/>
     <w:uiPriority w:val="10"/>
     <w:qFormat/>
-    <w:rsid w:val="00321CFC"/>
+    <w:rsid w:val="00570A15"/>
     <w:pPr>
-      <w:pBdr>
-        <w:top w:val="dotted" w:sz="2" w:space="1" w:color="833C0B" w:themeColor="accent2" w:themeShade="80"/>
-        <w:bottom w:val="dotted" w:sz="2" w:space="6" w:color="833C0B" w:themeColor="accent2" w:themeShade="80"/>
-      </w:pBdr>
-      <w:spacing w:before="500" w:after="300" w:line="240" w:lineRule="auto"/>
-      <w:jc w:val="center"/>
+      <w:spacing w:before="720"/>
     </w:pPr>
     <w:rPr>
       <w:caps/>
-      <w:color w:val="833C0B" w:themeColor="accent2" w:themeShade="80"/>
-      <w:spacing w:val="50"/>
-      <w:sz w:val="44"/>
-      <w:szCs w:val="44"/>
+      <w:color w:val="4472C4" w:themeColor="accent1"/>
+      <w:spacing w:val="10"/>
+      <w:kern w:val="28"/>
+      <w:sz w:val="52"/>
+      <w:szCs w:val="52"/>
     </w:rPr>
   </w:style>
   <w:style w:type="character" w:customStyle="1" w:styleId="TitelZchn">
@@ -12115,13 +11894,14 @@
     <w:basedOn w:val="Absatz-Standardschriftart"/>
     <w:link w:val="Titel"/>
     <w:uiPriority w:val="10"/>
-    <w:rsid w:val="00321CFC"/>
+    <w:rsid w:val="00570A15"/>
     <w:rPr>
       <w:caps/>
-      <w:color w:val="833C0B" w:themeColor="accent2" w:themeShade="80"/>
-      <w:spacing w:val="50"/>
-      <w:sz w:val="44"/>
-      <w:szCs w:val="44"/>
+      <w:color w:val="4472C4" w:themeColor="accent1"/>
+      <w:spacing w:val="10"/>
+      <w:kern w:val="28"/>
+      <w:sz w:val="52"/>
+      <w:szCs w:val="52"/>
     </w:rPr>
   </w:style>
   <w:style w:type="paragraph" w:styleId="Untertitel">
@@ -12131,16 +11911,16 @@
     <w:link w:val="UntertitelZchn"/>
     <w:uiPriority w:val="11"/>
     <w:qFormat/>
-    <w:rsid w:val="00321CFC"/>
+    <w:rsid w:val="00570A15"/>
     <w:pPr>
-      <w:spacing w:after="560" w:line="240" w:lineRule="auto"/>
-      <w:jc w:val="center"/>
+      <w:spacing w:after="1000" w:line="240" w:lineRule="auto"/>
     </w:pPr>
     <w:rPr>
       <w:caps/>
-      <w:spacing w:val="20"/>
-      <w:sz w:val="18"/>
-      <w:szCs w:val="18"/>
+      <w:color w:val="595959" w:themeColor="text1" w:themeTint="A6"/>
+      <w:spacing w:val="10"/>
+      <w:sz w:val="24"/>
+      <w:szCs w:val="24"/>
     </w:rPr>
   </w:style>
   <w:style w:type="character" w:customStyle="1" w:styleId="UntertitelZchn">
@@ -12148,24 +11928,24 @@
     <w:basedOn w:val="Absatz-Standardschriftart"/>
     <w:link w:val="Untertitel"/>
     <w:uiPriority w:val="11"/>
-    <w:rsid w:val="00321CFC"/>
+    <w:rsid w:val="00570A15"/>
     <w:rPr>
       <w:caps/>
-      <w:spacing w:val="20"/>
-      <w:sz w:val="18"/>
-      <w:szCs w:val="18"/>
+      <w:color w:val="595959" w:themeColor="text1" w:themeTint="A6"/>
+      <w:spacing w:val="10"/>
+      <w:sz w:val="24"/>
+      <w:szCs w:val="24"/>
     </w:rPr>
   </w:style>
   <w:style w:type="character" w:styleId="Hervorhebung">
     <w:name w:val="Emphasis"/>
     <w:uiPriority w:val="20"/>
     <w:qFormat/>
-    <w:rsid w:val="00321CFC"/>
+    <w:rsid w:val="00570A15"/>
     <w:rPr>
       <w:caps/>
+      <w:color w:val="1F3763" w:themeColor="accent1" w:themeShade="7F"/>
       <w:spacing w:val="5"/>
-      <w:sz w:val="20"/>
-      <w:szCs w:val="20"/>
     </w:rPr>
   </w:style>
   <w:style w:type="paragraph" w:styleId="KeinLeerraum">
@@ -12174,9 +11954,9 @@
     <w:link w:val="KeinLeerraumZchn"/>
     <w:uiPriority w:val="1"/>
     <w:qFormat/>
-    <w:rsid w:val="00321CFC"/>
+    <w:rsid w:val="00570A15"/>
     <w:pPr>
-      <w:spacing w:after="0" w:line="240" w:lineRule="auto"/>
+      <w:spacing w:before="0" w:after="0" w:line="240" w:lineRule="auto"/>
     </w:pPr>
   </w:style>
   <w:style w:type="character" w:customStyle="1" w:styleId="KeinLeerraumZchn">
@@ -12184,14 +11964,18 @@
     <w:basedOn w:val="Absatz-Standardschriftart"/>
     <w:link w:val="KeinLeerraum"/>
     <w:uiPriority w:val="1"/>
-    <w:rsid w:val="00321CFC"/>
+    <w:rsid w:val="00570A15"/>
+    <w:rPr>
+      <w:sz w:val="20"/>
+      <w:szCs w:val="20"/>
+    </w:rPr>
   </w:style>
   <w:style w:type="paragraph" w:styleId="Listenabsatz">
     <w:name w:val="List Paragraph"/>
     <w:basedOn w:val="Standard"/>
     <w:uiPriority w:val="34"/>
     <w:qFormat/>
-    <w:rsid w:val="00321CFC"/>
+    <w:rsid w:val="00570A15"/>
     <w:pPr>
       <w:ind w:left="720"/>
       <w:contextualSpacing/>
@@ -12204,7 +11988,7 @@
     <w:link w:val="ZitatZchn"/>
     <w:uiPriority w:val="29"/>
     <w:qFormat/>
-    <w:rsid w:val="00321CFC"/>
+    <w:rsid w:val="00570A15"/>
     <w:rPr>
       <w:i/>
       <w:iCs/>
@@ -12215,10 +11999,12 @@
     <w:basedOn w:val="Absatz-Standardschriftart"/>
     <w:link w:val="Zitat"/>
     <w:uiPriority w:val="29"/>
-    <w:rsid w:val="00321CFC"/>
+    <w:rsid w:val="00570A15"/>
     <w:rPr>
       <w:i/>
       <w:iCs/>
+      <w:sz w:val="20"/>
+      <w:szCs w:val="20"/>
     </w:rPr>
   </w:style>
   <w:style w:type="paragraph" w:styleId="IntensivesZitat">
@@ -12228,21 +12014,20 @@
     <w:link w:val="IntensivesZitatZchn"/>
     <w:uiPriority w:val="30"/>
     <w:qFormat/>
-    <w:rsid w:val="00321CFC"/>
+    <w:rsid w:val="00570A15"/>
     <w:pPr>
       <w:pBdr>
-        <w:top w:val="dotted" w:sz="2" w:space="10" w:color="833C0B" w:themeColor="accent2" w:themeShade="80"/>
-        <w:bottom w:val="dotted" w:sz="2" w:space="4" w:color="833C0B" w:themeColor="accent2" w:themeShade="80"/>
+        <w:top w:val="single" w:sz="4" w:space="10" w:color="4472C4" w:themeColor="accent1"/>
+        <w:left w:val="single" w:sz="4" w:space="10" w:color="4472C4" w:themeColor="accent1"/>
       </w:pBdr>
-      <w:spacing w:before="160" w:line="300" w:lineRule="auto"/>
-      <w:ind w:left="1440" w:right="1440"/>
+      <w:spacing w:after="0"/>
+      <w:ind w:left="1296" w:right="1152"/>
+      <w:jc w:val="both"/>
     </w:pPr>
     <w:rPr>
-      <w:caps/>
-      <w:color w:val="823B0B" w:themeColor="accent2" w:themeShade="7F"/>
-      <w:spacing w:val="5"/>
-      <w:sz w:val="20"/>
-      <w:szCs w:val="20"/>
+      <w:i/>
+      <w:iCs/>
+      <w:color w:val="4472C4" w:themeColor="accent1"/>
     </w:rPr>
   </w:style>
   <w:style w:type="character" w:customStyle="1" w:styleId="IntensivesZitatZchn">
@@ -12250,11 +12035,11 @@
     <w:basedOn w:val="Absatz-Standardschriftart"/>
     <w:link w:val="IntensivesZitat"/>
     <w:uiPriority w:val="30"/>
-    <w:rsid w:val="00321CFC"/>
+    <w:rsid w:val="00570A15"/>
     <w:rPr>
-      <w:caps/>
-      <w:color w:val="823B0B" w:themeColor="accent2" w:themeShade="7F"/>
-      <w:spacing w:val="5"/>
+      <w:i/>
+      <w:iCs/>
+      <w:color w:val="4472C4" w:themeColor="accent1"/>
       <w:sz w:val="20"/>
       <w:szCs w:val="20"/>
     </w:rPr>
@@ -12263,63 +12048,62 @@
     <w:name w:val="Subtle Emphasis"/>
     <w:uiPriority w:val="19"/>
     <w:qFormat/>
-    <w:rsid w:val="00321CFC"/>
+    <w:rsid w:val="00570A15"/>
     <w:rPr>
       <w:i/>
       <w:iCs/>
+      <w:color w:val="1F3763" w:themeColor="accent1" w:themeShade="7F"/>
     </w:rPr>
   </w:style>
   <w:style w:type="character" w:styleId="IntensiveHervorhebung">
     <w:name w:val="Intense Emphasis"/>
     <w:uiPriority w:val="21"/>
     <w:qFormat/>
-    <w:rsid w:val="00321CFC"/>
+    <w:rsid w:val="00570A15"/>
     <w:rPr>
-      <w:i/>
-      <w:iCs/>
+      <w:b/>
+      <w:bCs/>
       <w:caps/>
+      <w:color w:val="1F3763" w:themeColor="accent1" w:themeShade="7F"/>
       <w:spacing w:val="10"/>
-      <w:sz w:val="20"/>
-      <w:szCs w:val="20"/>
     </w:rPr>
   </w:style>
   <w:style w:type="character" w:styleId="SchwacherVerweis">
     <w:name w:val="Subtle Reference"/>
-    <w:basedOn w:val="Absatz-Standardschriftart"/>
     <w:uiPriority w:val="31"/>
     <w:qFormat/>
-    <w:rsid w:val="00321CFC"/>
+    <w:rsid w:val="00570A15"/>
     <w:rPr>
-      <w:rFonts w:asciiTheme="minorHAnsi" w:eastAsiaTheme="minorEastAsia" w:hAnsiTheme="minorHAnsi" w:cstheme="minorBidi"/>
-      <w:i/>
-      <w:iCs/>
-      <w:color w:val="823B0B" w:themeColor="accent2" w:themeShade="7F"/>
+      <w:b/>
+      <w:bCs/>
+      <w:color w:val="4472C4" w:themeColor="accent1"/>
     </w:rPr>
   </w:style>
   <w:style w:type="character" w:styleId="IntensiverVerweis">
     <w:name w:val="Intense Reference"/>
     <w:uiPriority w:val="32"/>
     <w:qFormat/>
-    <w:rsid w:val="00321CFC"/>
+    <w:rsid w:val="00570A15"/>
     <w:rPr>
-      <w:rFonts w:asciiTheme="minorHAnsi" w:eastAsiaTheme="minorEastAsia" w:hAnsiTheme="minorHAnsi" w:cstheme="minorBidi"/>
       <w:b/>
       <w:bCs/>
       <w:i/>
       <w:iCs/>
-      <w:color w:val="823B0B" w:themeColor="accent2" w:themeShade="7F"/>
+      <w:caps/>
+      <w:color w:val="4472C4" w:themeColor="accent1"/>
     </w:rPr>
   </w:style>
   <w:style w:type="character" w:styleId="Buchtitel">
     <w:name w:val="Book Title"/>
     <w:uiPriority w:val="33"/>
     <w:qFormat/>
-    <w:rsid w:val="00321CFC"/>
+    <w:rsid w:val="00570A15"/>
     <w:rPr>
-      <w:caps/>
-      <w:color w:val="823B0B" w:themeColor="accent2" w:themeShade="7F"/>
-      <w:spacing w:val="5"/>
-      <w:u w:color="823B0B" w:themeColor="accent2" w:themeShade="7F"/>
+      <w:b/>
+      <w:bCs/>
+      <w:i/>
+      <w:iCs/>
+      <w:spacing w:val="9"/>
     </w:rPr>
   </w:style>
   <w:style w:type="paragraph" w:styleId="Inhaltsverzeichnisberschrift">
@@ -12329,7 +12113,7 @@
     <w:uiPriority w:val="39"/>
     <w:unhideWhenUsed/>
     <w:qFormat/>
-    <w:rsid w:val="00321CFC"/>
+    <w:rsid w:val="00570A15"/>
     <w:pPr>
       <w:outlineLvl w:val="9"/>
     </w:pPr>
@@ -12348,8 +12132,6 @@
     </w:pPr>
     <w:rPr>
       <w:i/>
-      <w:sz w:val="20"/>
-      <w:szCs w:val="20"/>
     </w:rPr>
   </w:style>
   <w:style w:type="paragraph" w:styleId="Verzeichnis1">
@@ -12367,8 +12149,6 @@
       <w:b/>
       <w:bCs/>
       <w:iCs/>
-      <w:sz w:val="20"/>
-      <w:szCs w:val="20"/>
     </w:rPr>
   </w:style>
   <w:style w:type="paragraph" w:styleId="Verzeichnis3">
@@ -12385,8 +12165,6 @@
     </w:pPr>
     <w:rPr>
       <w:iCs/>
-      <w:sz w:val="20"/>
-      <w:szCs w:val="20"/>
     </w:rPr>
   </w:style>
   <w:style w:type="paragraph" w:styleId="StandardWeb">
@@ -12448,9 +12226,6 @@
     <w:basedOn w:val="NormaleTabelle"/>
     <w:uiPriority w:val="47"/>
     <w:rsid w:val="007E3D07"/>
-    <w:rPr>
-      <w:rFonts w:eastAsiaTheme="minorEastAsia"/>
-    </w:rPr>
     <w:tblPr>
       <w:tblStyleRowBandSize w:val="1"/>
       <w:tblStyleColBandSize w:val="1"/>

</xml_diff>